<commit_message>
v0.2.1 included QScintilla library
</commit_message>
<xml_diff>
--- a/46-作业报告.docx
+++ b/46-作业报告.docx
@@ -532,7 +532,7 @@
         <w:contextualSpacing/>
         <w:jc w:val="left"/>
         <w:rPr>
-          <w:rFonts w:ascii="Times New Roman" w:eastAsia="宋体" w:hAnsi="Times New Roman" w:cs="Times New Roman" w:hint="eastAsia"/>
+          <w:rFonts w:ascii="Times New Roman" w:eastAsia="宋体" w:hAnsi="Times New Roman" w:cs="Times New Roman"/>
         </w:rPr>
       </w:pPr>
       <w:r>
@@ -1874,7 +1874,7 @@
         <w:contextualSpacing/>
         <w:jc w:val="left"/>
         <w:rPr>
-          <w:rFonts w:ascii="Times New Roman" w:eastAsia="宋体" w:hAnsi="Times New Roman" w:cs="Times New Roman" w:hint="eastAsia"/>
+          <w:rFonts w:ascii="Times New Roman" w:eastAsia="宋体" w:hAnsi="Times New Roman" w:cs="Times New Roman"/>
         </w:rPr>
       </w:pPr>
       <w:r>
@@ -2027,7 +2027,7 @@
         <w:contextualSpacing/>
         <w:jc w:val="left"/>
         <w:rPr>
-          <w:rFonts w:ascii="Times New Roman" w:eastAsia="宋体" w:hAnsi="Times New Roman" w:cs="Times New Roman" w:hint="eastAsia"/>
+          <w:rFonts w:ascii="Times New Roman" w:eastAsia="宋体" w:hAnsi="Times New Roman" w:cs="Times New Roman"/>
         </w:rPr>
       </w:pPr>
       <w:r>
@@ -2250,13 +2250,7 @@
         <w:rPr>
           <w:rFonts w:ascii="Times New Roman" w:eastAsia="宋体" w:hAnsi="Times New Roman" w:cs="Times New Roman" w:hint="eastAsia"/>
         </w:rPr>
-        <w:t>（</w:t>
-      </w:r>
-      <w:r>
-        <w:rPr>
-          <w:rFonts w:ascii="Times New Roman" w:eastAsia="宋体" w:hAnsi="Times New Roman" w:cs="Times New Roman" w:hint="eastAsia"/>
-        </w:rPr>
-        <w:t>如有），</w:t>
+        <w:t>（如有），</w:t>
       </w:r>
       <w:proofErr w:type="gramStart"/>
       <w:r>
@@ -2317,7 +2311,7 @@
         <w:contextualSpacing/>
         <w:jc w:val="left"/>
         <w:rPr>
-          <w:rFonts w:ascii="Times New Roman" w:eastAsia="宋体" w:hAnsi="Times New Roman" w:cs="Times New Roman" w:hint="eastAsia"/>
+          <w:rFonts w:ascii="Times New Roman" w:eastAsia="宋体" w:hAnsi="Times New Roman" w:cs="Times New Roman"/>
         </w:rPr>
       </w:pPr>
       <w:r>
@@ -2446,13 +2440,7 @@
         <w:rPr>
           <w:rFonts w:ascii="Times New Roman" w:eastAsia="宋体" w:hAnsi="Times New Roman" w:cs="Times New Roman" w:hint="eastAsia"/>
         </w:rPr>
-        <w:t>，将这些部位作为</w:t>
-      </w:r>
-      <w:r>
-        <w:rPr>
-          <w:rFonts w:ascii="Times New Roman" w:eastAsia="宋体" w:hAnsi="Times New Roman" w:cs="Times New Roman" w:hint="eastAsia"/>
-        </w:rPr>
-        <w:t>提交文件</w:t>
+        <w:t>，将这些部位作为提交文件</w:t>
       </w:r>
       <w:r>
         <w:rPr>
@@ -2566,25 +2554,7 @@
         <w:rPr>
           <w:rFonts w:ascii="Times New Roman" w:eastAsia="宋体" w:hAnsi="Times New Roman" w:cs="Times New Roman" w:hint="eastAsia"/>
         </w:rPr>
-        <w:t>文本：提交答案题使用，</w:t>
-      </w:r>
-      <w:r>
-        <w:rPr>
-          <w:rFonts w:ascii="Times New Roman" w:eastAsia="宋体" w:hAnsi="Times New Roman" w:cs="Times New Roman" w:hint="eastAsia"/>
-        </w:rPr>
-        <w:t>对于每个测试点</w:t>
-      </w:r>
-      <w:r>
-        <w:rPr>
-          <w:rFonts w:ascii="Times New Roman" w:eastAsia="宋体" w:hAnsi="Times New Roman" w:cs="Times New Roman" w:hint="eastAsia"/>
-        </w:rPr>
-        <w:t>，选手需提交</w:t>
-      </w:r>
-      <w:r>
-        <w:rPr>
-          <w:rFonts w:ascii="Times New Roman" w:eastAsia="宋体" w:hAnsi="Times New Roman" w:cs="Times New Roman" w:hint="eastAsia"/>
-        </w:rPr>
-        <w:t>名称为</w:t>
+        <w:t>文本：提交答案题使用，对于每个测试点，选手需提交名称为</w:t>
       </w:r>
       <w:r>
         <w:rPr>
@@ -2625,13 +2595,7 @@
         <w:rPr>
           <w:rFonts w:ascii="Times New Roman" w:eastAsia="宋体" w:hAnsi="Times New Roman" w:cs="Times New Roman" w:hint="eastAsia"/>
         </w:rPr>
-        <w:t>（如有）</w:t>
-      </w:r>
-      <w:r>
-        <w:rPr>
-          <w:rFonts w:ascii="Times New Roman" w:eastAsia="宋体" w:hAnsi="Times New Roman" w:cs="Times New Roman" w:hint="eastAsia"/>
-        </w:rPr>
-        <w:t>的文件。</w:t>
+        <w:t>（如有）的文件。</w:t>
       </w:r>
     </w:p>
     <w:p>
@@ -2642,7 +2606,7 @@
         <w:contextualSpacing/>
         <w:jc w:val="left"/>
         <w:rPr>
-          <w:rFonts w:ascii="Times New Roman" w:eastAsia="宋体" w:hAnsi="Times New Roman" w:cs="Times New Roman" w:hint="eastAsia"/>
+          <w:rFonts w:ascii="Times New Roman" w:eastAsia="宋体" w:hAnsi="Times New Roman" w:cs="Times New Roman"/>
         </w:rPr>
       </w:pPr>
     </w:p>
@@ -2912,7 +2876,7 @@
         <w:contextualSpacing/>
         <w:jc w:val="left"/>
         <w:rPr>
-          <w:rFonts w:ascii="Times New Roman" w:eastAsia="宋体" w:hAnsi="Times New Roman" w:cs="Times New Roman" w:hint="eastAsia"/>
+          <w:rFonts w:ascii="Times New Roman" w:eastAsia="宋体" w:hAnsi="Times New Roman" w:cs="Times New Roman"/>
         </w:rPr>
       </w:pPr>
       <w:r>
@@ -3001,21 +2965,7 @@
         <w:rPr>
           <w:rFonts w:ascii="Times New Roman" w:eastAsia="宋体" w:hAnsi="Times New Roman" w:cs="Times New Roman" w:hint="eastAsia"/>
         </w:rPr>
-        <w:t>得分之</w:t>
-      </w:r>
-      <w:proofErr w:type="gramStart"/>
-      <w:r>
-        <w:rPr>
-          <w:rFonts w:ascii="Times New Roman" w:eastAsia="宋体" w:hAnsi="Times New Roman" w:cs="Times New Roman" w:hint="eastAsia"/>
-        </w:rPr>
-        <w:t>和</w:t>
-      </w:r>
-      <w:proofErr w:type="gramEnd"/>
-      <w:r>
-        <w:rPr>
-          <w:rFonts w:ascii="Times New Roman" w:eastAsia="宋体" w:hAnsi="Times New Roman" w:cs="Times New Roman" w:hint="eastAsia"/>
-        </w:rPr>
-        <w:t>。</w:t>
+        <w:t>得分之和。</w:t>
       </w:r>
     </w:p>
     <w:p>
@@ -3026,7 +2976,7 @@
         <w:contextualSpacing/>
         <w:jc w:val="left"/>
         <w:rPr>
-          <w:rFonts w:ascii="Times New Roman" w:eastAsia="宋体" w:hAnsi="Times New Roman" w:cs="Times New Roman" w:hint="eastAsia"/>
+          <w:rFonts w:ascii="Times New Roman" w:eastAsia="宋体" w:hAnsi="Times New Roman" w:cs="Times New Roman"/>
         </w:rPr>
       </w:pPr>
       <w:r>
@@ -3357,7 +3307,7 @@
         <w:contextualSpacing/>
         <w:jc w:val="left"/>
         <w:rPr>
-          <w:rFonts w:ascii="Times New Roman" w:eastAsia="宋体" w:hAnsi="Times New Roman" w:cs="Times New Roman" w:hint="eastAsia"/>
+          <w:rFonts w:ascii="Times New Roman" w:eastAsia="宋体" w:hAnsi="Times New Roman" w:cs="Times New Roman"/>
         </w:rPr>
       </w:pPr>
       <w:r>
@@ -3456,7 +3406,7 @@
         <w:contextualSpacing/>
         <w:jc w:val="left"/>
         <w:rPr>
-          <w:rFonts w:ascii="Times New Roman" w:eastAsia="宋体" w:hAnsi="Times New Roman" w:cs="Times New Roman" w:hint="eastAsia"/>
+          <w:rFonts w:ascii="Times New Roman" w:eastAsia="宋体" w:hAnsi="Times New Roman" w:cs="Times New Roman"/>
         </w:rPr>
       </w:pPr>
       <w:r>
@@ -3607,6 +3557,7 @@
           <w:rFonts w:ascii="Times New Roman" w:eastAsia="宋体" w:hAnsi="Times New Roman" w:cs="Times New Roman"/>
           <w:b/>
           <w:bCs/>
+          <w:noProof/>
         </w:rPr>
         <w:drawing>
           <wp:inline distT="0" distB="0" distL="0" distR="0" wp14:anchorId="6DDF824C" wp14:editId="5E89547E">
@@ -3663,6 +3614,7 @@
           <w:rFonts w:ascii="Times New Roman" w:eastAsia="宋体" w:hAnsi="Times New Roman" w:cs="Times New Roman"/>
           <w:b/>
           <w:bCs/>
+          <w:noProof/>
         </w:rPr>
         <w:drawing>
           <wp:inline distT="0" distB="0" distL="0" distR="0" wp14:anchorId="508F3D57" wp14:editId="2829F3C1">
@@ -3709,7 +3661,7 @@
         <w:jc w:val="center"/>
         <w:textAlignment w:val="center"/>
         <w:rPr>
-          <w:rFonts w:ascii="Times New Roman" w:eastAsia="宋体" w:hAnsi="Times New Roman" w:cs="Times New Roman" w:hint="eastAsia"/>
+          <w:rFonts w:ascii="Times New Roman" w:eastAsia="宋体" w:hAnsi="Times New Roman" w:cs="Times New Roman"/>
           <w:b/>
           <w:bCs/>
         </w:rPr>
@@ -3719,6 +3671,7 @@
           <w:rFonts w:ascii="Times New Roman" w:eastAsia="宋体" w:hAnsi="Times New Roman" w:cs="Times New Roman"/>
           <w:b/>
           <w:bCs/>
+          <w:noProof/>
         </w:rPr>
         <w:drawing>
           <wp:inline distT="0" distB="0" distL="0" distR="0" wp14:anchorId="47A067A1" wp14:editId="560C7889">
@@ -3847,7 +3800,7 @@
         <w:contextualSpacing/>
         <w:jc w:val="left"/>
         <w:rPr>
-          <w:rFonts w:ascii="Times New Roman" w:eastAsia="宋体" w:hAnsi="Times New Roman" w:cs="Times New Roman" w:hint="eastAsia"/>
+          <w:rFonts w:ascii="Times New Roman" w:eastAsia="宋体" w:hAnsi="Times New Roman" w:cs="Times New Roman"/>
         </w:rPr>
       </w:pPr>
       <w:r>
@@ -3932,7 +3885,7 @@
         <w:contextualSpacing/>
         <w:jc w:val="left"/>
         <w:rPr>
-          <w:rFonts w:ascii="Times New Roman" w:eastAsia="宋体" w:hAnsi="Times New Roman" w:cs="Times New Roman" w:hint="eastAsia"/>
+          <w:rFonts w:ascii="Times New Roman" w:eastAsia="宋体" w:hAnsi="Times New Roman" w:cs="Times New Roman"/>
         </w:rPr>
       </w:pPr>
       <w:r>
@@ -4207,18 +4160,26 @@
         <w:contextualSpacing/>
         <w:jc w:val="left"/>
         <w:rPr>
+          <w:rFonts w:ascii="Arial" w:eastAsia="黑体" w:hAnsi="Arial" w:cs="Arial"/>
+          <w:sz w:val="24"/>
+          <w:szCs w:val="28"/>
+        </w:rPr>
+      </w:pPr>
+      <w:r>
+        <w:rPr>
           <w:rFonts w:ascii="Arial" w:eastAsia="黑体" w:hAnsi="Arial" w:cs="Arial" w:hint="eastAsia"/>
           <w:sz w:val="24"/>
           <w:szCs w:val="28"/>
         </w:rPr>
-      </w:pPr>
+        <w:t>三</w:t>
+      </w:r>
       <w:r>
         <w:rPr>
           <w:rFonts w:ascii="Arial" w:eastAsia="黑体" w:hAnsi="Arial" w:cs="Arial" w:hint="eastAsia"/>
           <w:sz w:val="24"/>
           <w:szCs w:val="28"/>
         </w:rPr>
-        <w:t>三</w:t>
+        <w:t>、</w:t>
       </w:r>
       <w:r>
         <w:rPr>
@@ -4226,7 +4187,7 @@
           <w:sz w:val="24"/>
           <w:szCs w:val="28"/>
         </w:rPr>
-        <w:t>、</w:t>
+        <w:t>项目构成模块介绍</w:t>
       </w:r>
       <w:r>
         <w:rPr>
@@ -4234,7 +4195,7 @@
           <w:sz w:val="24"/>
           <w:szCs w:val="28"/>
         </w:rPr>
-        <w:t>项目构成模块介绍</w:t>
+        <w:t>及工作量统计</w:t>
       </w:r>
       <w:r>
         <w:rPr>
@@ -4242,7 +4203,7 @@
           <w:sz w:val="24"/>
           <w:szCs w:val="28"/>
         </w:rPr>
-        <w:t>及工作量统计</w:t>
+        <w:t>【注：</w:t>
       </w:r>
       <w:r>
         <w:rPr>
@@ -4250,7 +4211,7 @@
           <w:sz w:val="24"/>
           <w:szCs w:val="28"/>
         </w:rPr>
-        <w:t>【注：</w:t>
+        <w:t>受篇幅限制，</w:t>
       </w:r>
       <w:r>
         <w:rPr>
@@ -4258,14 +4219,6 @@
           <w:sz w:val="24"/>
           <w:szCs w:val="28"/>
         </w:rPr>
-        <w:t>受篇幅限制，</w:t>
-      </w:r>
-      <w:r>
-        <w:rPr>
-          <w:rFonts w:ascii="Arial" w:eastAsia="黑体" w:hAnsi="Arial" w:cs="Arial" w:hint="eastAsia"/>
-          <w:sz w:val="24"/>
-          <w:szCs w:val="28"/>
-        </w:rPr>
         <w:t>不在此处放源代码说明】</w:t>
       </w:r>
     </w:p>
@@ -4301,7 +4254,7 @@
         <w:contextualSpacing/>
         <w:jc w:val="left"/>
         <w:rPr>
-          <w:rFonts w:ascii="Times New Roman" w:eastAsia="宋体" w:hAnsi="Times New Roman" w:cs="Times New Roman" w:hint="eastAsia"/>
+          <w:rFonts w:ascii="Times New Roman" w:eastAsia="宋体" w:hAnsi="Times New Roman" w:cs="Times New Roman"/>
         </w:rPr>
       </w:pPr>
       <w:r>
@@ -4355,7 +4308,7 @@
         <w:contextualSpacing/>
         <w:jc w:val="left"/>
         <w:rPr>
-          <w:rFonts w:ascii="Times New Roman" w:eastAsia="宋体" w:hAnsi="Times New Roman" w:cs="Times New Roman" w:hint="eastAsia"/>
+          <w:rFonts w:ascii="Times New Roman" w:eastAsia="宋体" w:hAnsi="Times New Roman" w:cs="Times New Roman"/>
         </w:rPr>
       </w:pPr>
       <w:r>
@@ -4407,7 +4360,7 @@
         <w:contextualSpacing/>
         <w:jc w:val="left"/>
         <w:rPr>
-          <w:rFonts w:ascii="Arial" w:eastAsia="黑体" w:hAnsi="Arial" w:cs="Arial" w:hint="eastAsia"/>
+          <w:rFonts w:ascii="Arial" w:eastAsia="黑体" w:hAnsi="Arial" w:cs="Arial"/>
         </w:rPr>
       </w:pPr>
       <w:r>
@@ -4467,7 +4420,7 @@
         <w:contextualSpacing/>
         <w:jc w:val="left"/>
         <w:rPr>
-          <w:rFonts w:ascii="Times New Roman" w:eastAsia="宋体" w:hAnsi="Times New Roman" w:cs="Times New Roman" w:hint="eastAsia"/>
+          <w:rFonts w:ascii="Times New Roman" w:eastAsia="宋体" w:hAnsi="Times New Roman" w:cs="Times New Roman"/>
         </w:rPr>
       </w:pPr>
       <w:r>
@@ -5529,7 +5482,7 @@
         <w:spacing w:line="276" w:lineRule="auto"/>
         <w:jc w:val="left"/>
         <w:rPr>
-          <w:rFonts w:ascii="Times New Roman" w:eastAsia="宋体" w:hAnsi="Times New Roman" w:cs="Times New Roman" w:hint="eastAsia"/>
+          <w:rFonts w:ascii="Times New Roman" w:eastAsia="宋体" w:hAnsi="Times New Roman" w:cs="Times New Roman"/>
         </w:rPr>
       </w:pPr>
       <w:proofErr w:type="spellStart"/>
@@ -5544,25 +5497,7 @@
         <w:rPr>
           <w:rFonts w:ascii="Times New Roman" w:eastAsia="宋体" w:hAnsi="Times New Roman" w:cs="Times New Roman" w:hint="eastAsia"/>
         </w:rPr>
-        <w:t>：</w:t>
-      </w:r>
-      <w:r>
-        <w:rPr>
-          <w:rFonts w:ascii="Times New Roman" w:eastAsia="宋体" w:hAnsi="Times New Roman" w:cs="Times New Roman" w:hint="eastAsia"/>
-        </w:rPr>
-        <w:t>运行数据</w:t>
-      </w:r>
-      <w:r>
-        <w:rPr>
-          <w:rFonts w:ascii="Times New Roman" w:eastAsia="宋体" w:hAnsi="Times New Roman" w:cs="Times New Roman" w:hint="eastAsia"/>
-        </w:rPr>
-        <w:t>验证</w:t>
-      </w:r>
-      <w:r>
-        <w:rPr>
-          <w:rFonts w:ascii="Times New Roman" w:eastAsia="宋体" w:hAnsi="Times New Roman" w:cs="Times New Roman" w:hint="eastAsia"/>
-        </w:rPr>
-        <w:t>流程并返回生成结果</w:t>
+        <w:t>：运行数据验证流程并返回生成结果</w:t>
       </w:r>
     </w:p>
     <w:p>
@@ -5797,7 +5732,7 @@
         <w:ind w:left="425"/>
         <w:jc w:val="left"/>
         <w:rPr>
-          <w:rFonts w:ascii="Times New Roman" w:eastAsia="宋体" w:hAnsi="Times New Roman" w:cs="Times New Roman" w:hint="eastAsia"/>
+          <w:rFonts w:ascii="Times New Roman" w:eastAsia="宋体" w:hAnsi="Times New Roman" w:cs="Times New Roman"/>
           <w:color w:val="EE0000"/>
         </w:rPr>
       </w:pPr>
@@ -5814,7 +5749,21 @@
           <w:rFonts w:ascii="Times New Roman" w:eastAsia="宋体" w:hAnsi="Times New Roman" w:cs="Times New Roman" w:hint="eastAsia"/>
           <w:color w:val="EE0000"/>
         </w:rPr>
-        <w:t>QScitinlla</w:t>
+        <w:t>QSci</w:t>
+      </w:r>
+      <w:r>
+        <w:rPr>
+          <w:rFonts w:ascii="Times New Roman" w:eastAsia="宋体" w:hAnsi="Times New Roman" w:cs="Times New Roman" w:hint="eastAsia"/>
+          <w:color w:val="EE0000"/>
+        </w:rPr>
+        <w:t>n</w:t>
+      </w:r>
+      <w:r>
+        <w:rPr>
+          <w:rFonts w:ascii="Times New Roman" w:eastAsia="宋体" w:hAnsi="Times New Roman" w:cs="Times New Roman" w:hint="eastAsia"/>
+          <w:color w:val="EE0000"/>
+        </w:rPr>
+        <w:t>tilla</w:t>
       </w:r>
       <w:proofErr w:type="spellEnd"/>
       <w:r>
@@ -5847,43 +5796,43 @@
         <w:contextualSpacing/>
         <w:jc w:val="left"/>
         <w:rPr>
+          <w:rFonts w:ascii="Arial" w:eastAsia="黑体" w:hAnsi="Arial" w:cs="Arial"/>
+        </w:rPr>
+      </w:pPr>
+      <w:r>
+        <w:rPr>
           <w:rFonts w:ascii="Arial" w:eastAsia="黑体" w:hAnsi="Arial" w:cs="Arial" w:hint="eastAsia"/>
         </w:rPr>
-      </w:pPr>
+        <w:t>3</w:t>
+      </w:r>
       <w:r>
         <w:rPr>
           <w:rFonts w:ascii="Arial" w:eastAsia="黑体" w:hAnsi="Arial" w:cs="Arial" w:hint="eastAsia"/>
         </w:rPr>
+        <w:t>.</w:t>
+      </w:r>
+      <w:r>
+        <w:rPr>
+          <w:rFonts w:ascii="Arial" w:eastAsia="黑体" w:hAnsi="Arial" w:cs="Arial" w:hint="eastAsia"/>
+        </w:rPr>
         <w:t>3</w:t>
       </w:r>
       <w:r>
         <w:rPr>
           <w:rFonts w:ascii="Arial" w:eastAsia="黑体" w:hAnsi="Arial" w:cs="Arial" w:hint="eastAsia"/>
         </w:rPr>
-        <w:t>.</w:t>
+        <w:t xml:space="preserve"> </w:t>
       </w:r>
       <w:r>
         <w:rPr>
           <w:rFonts w:ascii="Arial" w:eastAsia="黑体" w:hAnsi="Arial" w:cs="Arial" w:hint="eastAsia"/>
         </w:rPr>
-        <w:t>3</w:t>
+        <w:t>工具窗口</w:t>
       </w:r>
       <w:r>
         <w:rPr>
           <w:rFonts w:ascii="Arial" w:eastAsia="黑体" w:hAnsi="Arial" w:cs="Arial" w:hint="eastAsia"/>
         </w:rPr>
-        <w:t xml:space="preserve"> </w:t>
-      </w:r>
-      <w:r>
-        <w:rPr>
-          <w:rFonts w:ascii="Arial" w:eastAsia="黑体" w:hAnsi="Arial" w:cs="Arial" w:hint="eastAsia"/>
-        </w:rPr>
-        <w:t>工具窗口</w:t>
-      </w:r>
-      <w:r>
-        <w:rPr>
-          <w:rFonts w:ascii="Arial" w:eastAsia="黑体" w:hAnsi="Arial" w:cs="Arial" w:hint="eastAsia"/>
-        </w:rPr>
         <w:t>类：行</w:t>
       </w:r>
     </w:p>
@@ -5894,7 +5843,7 @@
         <w:ind w:left="425"/>
         <w:jc w:val="left"/>
         <w:rPr>
-          <w:rFonts w:ascii="Times New Roman" w:eastAsia="宋体" w:hAnsi="Times New Roman" w:cs="Times New Roman" w:hint="eastAsia"/>
+          <w:rFonts w:ascii="Times New Roman" w:eastAsia="宋体" w:hAnsi="Times New Roman" w:cs="Times New Roman"/>
         </w:rPr>
       </w:pPr>
       <w:r>
@@ -6115,6 +6064,7 @@
         </v:shapetype>
         <v:shape id="WordPictureWatermark101198579" o:spid="_x0000_s1026" type="#_x0000_t75" style="position:absolute;left:0;text-align:left;margin-left:0;margin-top:0;width:283pt;height:283pt;z-index:-251657216;mso-position-horizontal:center;mso-position-horizontal-relative:margin;mso-position-vertical:center;mso-position-vertical-relative:margin" o:allowincell="f">
           <v:imagedata r:id="rId1" o:title="OfflineJudge" gain="19661f" blacklevel="22938f"/>
+          <w10:wrap anchorx="margin" anchory="margin"/>
         </v:shape>
       </w:pict>
     </w:r>
@@ -6158,6 +6108,7 @@
         </v:shapetype>
         <v:shape id="WordPictureWatermark101198580" o:spid="_x0000_s1027" type="#_x0000_t75" style="position:absolute;left:0;text-align:left;margin-left:0;margin-top:0;width:283pt;height:283pt;z-index:-251656192;mso-position-horizontal:center;mso-position-horizontal-relative:margin;mso-position-vertical:center;mso-position-vertical-relative:margin" o:allowincell="f">
           <v:imagedata r:id="rId1" o:title="OfflineJudge" gain="19661f" blacklevel="22938f"/>
+          <w10:wrap anchorx="margin" anchory="margin"/>
         </v:shape>
       </w:pict>
     </w:r>
@@ -6201,6 +6152,7 @@
         </v:shapetype>
         <v:shape id="WordPictureWatermark101198578" o:spid="_x0000_s1025" type="#_x0000_t75" style="position:absolute;left:0;text-align:left;margin-left:0;margin-top:0;width:283pt;height:283pt;z-index:-251658240;mso-position-horizontal:center;mso-position-horizontal-relative:margin;mso-position-vertical:center;mso-position-vertical-relative:margin" o:allowincell="f">
           <v:imagedata r:id="rId1" o:title="OfflineJudge" gain="19661f" blacklevel="22938f"/>
+          <w10:wrap anchorx="margin" anchory="margin"/>
         </v:shape>
       </w:pict>
     </w:r>

</xml_diff>

<commit_message>
v0.3.0 added released application
</commit_message>
<xml_diff>
--- a/46-作业报告.docx
+++ b/46-作业报告.docx
@@ -421,14 +421,12 @@
         </w:rPr>
         <w:t>，并安装对应的</w:t>
       </w:r>
-      <w:proofErr w:type="spellStart"/>
       <w:r>
         <w:rPr>
           <w:rFonts w:ascii="Times New Roman" w:eastAsia="宋体" w:hAnsi="Times New Roman" w:cs="Times New Roman" w:hint="eastAsia"/>
         </w:rPr>
         <w:t>QtPDF</w:t>
       </w:r>
-      <w:proofErr w:type="spellEnd"/>
       <w:r>
         <w:rPr>
           <w:rFonts w:ascii="Times New Roman" w:eastAsia="宋体" w:hAnsi="Times New Roman" w:cs="Times New Roman" w:hint="eastAsia"/>
@@ -495,14 +493,12 @@
         </w:rPr>
         <w:t>（或手动复制</w:t>
       </w:r>
-      <w:proofErr w:type="spellStart"/>
       <w:r>
         <w:rPr>
           <w:rFonts w:ascii="Times New Roman" w:eastAsia="宋体" w:hAnsi="Times New Roman" w:cs="Times New Roman" w:hint="eastAsia"/>
         </w:rPr>
         <w:t>testlib.h</w:t>
       </w:r>
-      <w:proofErr w:type="spellEnd"/>
       <w:r>
         <w:rPr>
           <w:rFonts w:ascii="Times New Roman" w:eastAsia="宋体" w:hAnsi="Times New Roman" w:cs="Times New Roman" w:hint="eastAsia"/>
@@ -543,7 +539,31 @@
         <w:rPr>
           <w:rFonts w:ascii="Times New Roman" w:eastAsia="宋体" w:hAnsi="Times New Roman" w:cs="Times New Roman" w:hint="eastAsia"/>
         </w:rPr>
-        <w:t>补全动态链接库及资源文件。</w:t>
+        <w:t>补全动态链接库及资源文件</w:t>
+      </w:r>
+      <w:r>
+        <w:rPr>
+          <w:rFonts w:ascii="Times New Roman" w:eastAsia="宋体" w:hAnsi="Times New Roman" w:cs="Times New Roman" w:hint="eastAsia"/>
+        </w:rPr>
+        <w:t>，然后复制</w:t>
+      </w:r>
+      <w:r>
+        <w:rPr>
+          <w:rFonts w:ascii="Times New Roman" w:eastAsia="宋体" w:hAnsi="Times New Roman" w:cs="Times New Roman" w:hint="eastAsia"/>
+        </w:rPr>
+        <w:t>Qt6PrintSupport.dll</w:t>
+      </w:r>
+      <w:r>
+        <w:rPr>
+          <w:rFonts w:ascii="Times New Roman" w:eastAsia="宋体" w:hAnsi="Times New Roman" w:cs="Times New Roman" w:hint="eastAsia"/>
+        </w:rPr>
+        <w:t>到构建目录下</w:t>
+      </w:r>
+      <w:r>
+        <w:rPr>
+          <w:rFonts w:ascii="Times New Roman" w:eastAsia="宋体" w:hAnsi="Times New Roman" w:cs="Times New Roman" w:hint="eastAsia"/>
+        </w:rPr>
+        <w:t>。</w:t>
       </w:r>
     </w:p>
     <w:p>
@@ -686,14 +706,12 @@
         </w:rPr>
         <w:t>，全面适配广泛使用的</w:t>
       </w:r>
-      <w:proofErr w:type="spellStart"/>
       <w:r>
         <w:rPr>
           <w:rFonts w:ascii="Times New Roman" w:eastAsia="宋体" w:hAnsi="Times New Roman" w:cs="Times New Roman" w:hint="eastAsia"/>
         </w:rPr>
         <w:t>testlib.h</w:t>
       </w:r>
-      <w:proofErr w:type="spellEnd"/>
       <w:r>
         <w:rPr>
           <w:rFonts w:ascii="Times New Roman" w:eastAsia="宋体" w:hAnsi="Times New Roman" w:cs="Times New Roman" w:hint="eastAsia"/>
@@ -710,14 +728,7 @@
         <w:rPr>
           <w:rFonts w:ascii="Times New Roman" w:eastAsia="宋体" w:hAnsi="Times New Roman" w:cs="Times New Roman" w:hint="eastAsia"/>
         </w:rPr>
-        <w:t xml:space="preserve"> </w:t>
-      </w:r>
-      <w:proofErr w:type="spellStart"/>
-      <w:r>
-        <w:rPr>
-          <w:rFonts w:ascii="Times New Roman" w:eastAsia="宋体" w:hAnsi="Times New Roman" w:cs="Times New Roman" w:hint="eastAsia"/>
-        </w:rPr>
-        <w:t>M</w:t>
+        <w:t xml:space="preserve"> M</w:t>
       </w:r>
       <w:r>
         <w:rPr>
@@ -725,7 +736,6 @@
         </w:rPr>
         <w:t>irzanyanov</w:t>
       </w:r>
-      <w:proofErr w:type="spellEnd"/>
       <w:r>
         <w:rPr>
           <w:rFonts w:ascii="Times New Roman" w:eastAsia="宋体" w:hAnsi="Times New Roman" w:cs="Times New Roman" w:hint="eastAsia"/>
@@ -1436,16 +1446,8 @@
         <w:rPr>
           <w:rFonts w:ascii="Times New Roman" w:eastAsia="宋体" w:hAnsi="Times New Roman" w:cs="Times New Roman" w:hint="eastAsia"/>
         </w:rPr>
-        <w:t>.</w:t>
-      </w:r>
-      <w:proofErr w:type="spellStart"/>
-      <w:r>
-        <w:rPr>
-          <w:rFonts w:ascii="Times New Roman" w:eastAsia="宋体" w:hAnsi="Times New Roman" w:cs="Times New Roman" w:hint="eastAsia"/>
-        </w:rPr>
-        <w:t>ctinfo</w:t>
-      </w:r>
-      <w:proofErr w:type="spellEnd"/>
+        <w:t>.ctinfo</w:t>
+      </w:r>
       <w:r>
         <w:rPr>
           <w:rFonts w:ascii="Times New Roman" w:eastAsia="宋体" w:hAnsi="Times New Roman" w:cs="Times New Roman" w:hint="eastAsia"/>
@@ -1456,16 +1458,8 @@
         <w:rPr>
           <w:rFonts w:ascii="Times New Roman" w:eastAsia="宋体" w:hAnsi="Times New Roman" w:cs="Times New Roman" w:hint="eastAsia"/>
         </w:rPr>
-        <w:t>.</w:t>
-      </w:r>
-      <w:proofErr w:type="spellStart"/>
-      <w:r>
-        <w:rPr>
-          <w:rFonts w:ascii="Times New Roman" w:eastAsia="宋体" w:hAnsi="Times New Roman" w:cs="Times New Roman" w:hint="eastAsia"/>
-        </w:rPr>
-        <w:t>sctinfo</w:t>
-      </w:r>
-      <w:proofErr w:type="spellEnd"/>
+        <w:t>.sctinfo</w:t>
+      </w:r>
       <w:r>
         <w:rPr>
           <w:rFonts w:ascii="Times New Roman" w:eastAsia="宋体" w:hAnsi="Times New Roman" w:cs="Times New Roman" w:hint="eastAsia"/>
@@ -2006,14 +2000,12 @@
         </w:rPr>
         <w:t>代码：仅有</w:t>
       </w:r>
-      <w:proofErr w:type="spellStart"/>
       <w:r>
         <w:rPr>
           <w:rFonts w:ascii="Times New Roman" w:eastAsia="宋体" w:hAnsi="Times New Roman" w:cs="Times New Roman" w:hint="eastAsia"/>
         </w:rPr>
         <w:t>testlib.h</w:t>
       </w:r>
-      <w:proofErr w:type="spellEnd"/>
       <w:r>
         <w:rPr>
           <w:rFonts w:ascii="Times New Roman" w:eastAsia="宋体" w:hAnsi="Times New Roman" w:cs="Times New Roman" w:hint="eastAsia"/>
@@ -2306,44 +2298,8 @@
         <w:rPr>
           <w:rFonts w:ascii="Times New Roman" w:eastAsia="宋体" w:hAnsi="Times New Roman" w:cs="Times New Roman" w:hint="eastAsia"/>
         </w:rPr>
-        <w:t>.</w:t>
-      </w:r>
-      <w:proofErr w:type="spellStart"/>
-      <w:r>
-        <w:rPr>
-          <w:rFonts w:ascii="Times New Roman" w:eastAsia="宋体" w:hAnsi="Times New Roman" w:cs="Times New Roman" w:hint="eastAsia"/>
-        </w:rPr>
-        <w:t>c.tpl</w:t>
-      </w:r>
-      <w:proofErr w:type="spellEnd"/>
-      <w:r>
-        <w:rPr>
-          <w:rFonts w:ascii="Times New Roman" w:eastAsia="宋体" w:hAnsi="Times New Roman" w:cs="Times New Roman" w:hint="eastAsia"/>
-        </w:rPr>
-        <w:t>/.</w:t>
-      </w:r>
-      <w:proofErr w:type="spellStart"/>
-      <w:r>
-        <w:rPr>
-          <w:rFonts w:ascii="Times New Roman" w:eastAsia="宋体" w:hAnsi="Times New Roman" w:cs="Times New Roman" w:hint="eastAsia"/>
-        </w:rPr>
-        <w:t>cpp.tpl</w:t>
-      </w:r>
-      <w:proofErr w:type="spellEnd"/>
-      <w:r>
-        <w:rPr>
-          <w:rFonts w:ascii="Times New Roman" w:eastAsia="宋体" w:hAnsi="Times New Roman" w:cs="Times New Roman" w:hint="eastAsia"/>
-        </w:rPr>
-        <w:t>/.</w:t>
-      </w:r>
-      <w:proofErr w:type="spellStart"/>
-      <w:r>
-        <w:rPr>
-          <w:rFonts w:ascii="Times New Roman" w:eastAsia="宋体" w:hAnsi="Times New Roman" w:cs="Times New Roman" w:hint="eastAsia"/>
-        </w:rPr>
-        <w:t>py.tpl</w:t>
-      </w:r>
-      <w:proofErr w:type="spellEnd"/>
+        <w:t>.c.tpl/.cpp.tpl/.py.tpl</w:t>
+      </w:r>
       <w:r>
         <w:rPr>
           <w:rFonts w:ascii="Times New Roman" w:eastAsia="宋体" w:hAnsi="Times New Roman" w:cs="Times New Roman" w:hint="eastAsia"/>
@@ -2378,16 +2334,8 @@
         <w:rPr>
           <w:rFonts w:ascii="Times New Roman" w:eastAsia="宋体" w:hAnsi="Times New Roman" w:cs="Times New Roman" w:hint="eastAsia"/>
         </w:rPr>
-        <w:t>.</w:t>
-      </w:r>
-      <w:proofErr w:type="spellStart"/>
-      <w:r>
-        <w:rPr>
-          <w:rFonts w:ascii="Times New Roman" w:eastAsia="宋体" w:hAnsi="Times New Roman" w:cs="Times New Roman" w:hint="eastAsia"/>
-        </w:rPr>
-        <w:t>tpl</w:t>
-      </w:r>
-      <w:proofErr w:type="spellEnd"/>
+        <w:t>.tpl</w:t>
+      </w:r>
       <w:r>
         <w:rPr>
           <w:rFonts w:ascii="Times New Roman" w:eastAsia="宋体" w:hAnsi="Times New Roman" w:cs="Times New Roman" w:hint="eastAsia"/>
@@ -2404,16 +2352,8 @@
         <w:rPr>
           <w:rFonts w:ascii="Times New Roman" w:eastAsia="宋体" w:hAnsi="Times New Roman" w:cs="Times New Roman" w:hint="eastAsia"/>
         </w:rPr>
-        <w:t>.</w:t>
-      </w:r>
-      <w:proofErr w:type="spellStart"/>
-      <w:r>
-        <w:rPr>
-          <w:rFonts w:ascii="Times New Roman" w:eastAsia="宋体" w:hAnsi="Times New Roman" w:cs="Times New Roman" w:hint="eastAsia"/>
-        </w:rPr>
-        <w:t>tpl</w:t>
-      </w:r>
-      <w:proofErr w:type="spellEnd"/>
+        <w:t>.tpl</w:t>
+      </w:r>
       <w:r>
         <w:rPr>
           <w:rFonts w:ascii="Times New Roman" w:eastAsia="宋体" w:hAnsi="Times New Roman" w:cs="Times New Roman" w:hint="eastAsia"/>
@@ -2424,16 +2364,8 @@
         <w:rPr>
           <w:rFonts w:ascii="Times New Roman" w:eastAsia="宋体" w:hAnsi="Times New Roman" w:cs="Times New Roman" w:hint="eastAsia"/>
         </w:rPr>
-        <w:t>.</w:t>
-      </w:r>
-      <w:proofErr w:type="spellStart"/>
-      <w:r>
-        <w:rPr>
-          <w:rFonts w:ascii="Times New Roman" w:eastAsia="宋体" w:hAnsi="Times New Roman" w:cs="Times New Roman" w:hint="eastAsia"/>
-        </w:rPr>
-        <w:t>tpl</w:t>
-      </w:r>
-      <w:proofErr w:type="spellEnd"/>
+        <w:t>.tpl</w:t>
+      </w:r>
       <w:r>
         <w:rPr>
           <w:rFonts w:ascii="Times New Roman" w:eastAsia="宋体" w:hAnsi="Times New Roman" w:cs="Times New Roman" w:hint="eastAsia"/>
@@ -2829,14 +2761,12 @@
         </w:rPr>
         <w:t>关于</w:t>
       </w:r>
-      <w:proofErr w:type="spellStart"/>
       <w:r>
         <w:rPr>
           <w:rFonts w:ascii="Times New Roman" w:eastAsia="宋体" w:hAnsi="Times New Roman" w:cs="Times New Roman" w:hint="eastAsia"/>
         </w:rPr>
         <w:t>Testlib</w:t>
       </w:r>
-      <w:proofErr w:type="spellEnd"/>
       <w:r>
         <w:rPr>
           <w:rFonts w:ascii="Times New Roman" w:eastAsia="宋体" w:hAnsi="Times New Roman" w:cs="Times New Roman" w:hint="eastAsia"/>
@@ -2855,7 +2785,6 @@
         </w:rPr>
         <w:t>验证器、交互器、检查器均需使用与</w:t>
       </w:r>
-      <w:proofErr w:type="spellStart"/>
       <w:r>
         <w:rPr>
           <w:rFonts w:ascii="Times New Roman" w:eastAsia="宋体" w:hAnsi="Times New Roman" w:cs="Times New Roman" w:hint="eastAsia"/>
@@ -2868,7 +2797,6 @@
         </w:rPr>
         <w:t>estlib</w:t>
       </w:r>
-      <w:proofErr w:type="spellEnd"/>
       <w:r>
         <w:rPr>
           <w:rFonts w:ascii="Times New Roman" w:eastAsia="宋体" w:hAnsi="Times New Roman" w:cs="Times New Roman" w:hint="eastAsia"/>
@@ -3049,7 +2977,6 @@
         </w:rPr>
         <w:t>std &lt;prob.in &gt;</w:t>
       </w:r>
-      <w:proofErr w:type="spellStart"/>
       <w:r>
         <w:rPr>
           <w:rFonts w:ascii="Arial" w:eastAsia="宋体" w:hAnsi="Arial" w:cs="Arial"/>
@@ -3057,7 +2984,6 @@
         </w:rPr>
         <w:t>caseid</w:t>
       </w:r>
-      <w:proofErr w:type="spellEnd"/>
       <w:r>
         <w:rPr>
           <w:rFonts w:ascii="Times New Roman" w:eastAsia="宋体" w:hAnsi="Times New Roman" w:cs="Times New Roman" w:hint="eastAsia"/>
@@ -3101,7 +3027,6 @@
         </w:rPr>
         <w:t>，输出：</w:t>
       </w:r>
-      <w:proofErr w:type="spellStart"/>
       <w:r>
         <w:rPr>
           <w:rFonts w:ascii="Times New Roman" w:eastAsia="宋体" w:hAnsi="Times New Roman" w:cs="Times New Roman" w:hint="eastAsia"/>
@@ -3121,7 +3046,6 @@
         </w:rPr>
         <w:t>.ans</w:t>
       </w:r>
-      <w:proofErr w:type="spellEnd"/>
       <w:r>
         <w:rPr>
           <w:rFonts w:ascii="Times New Roman" w:eastAsia="宋体" w:hAnsi="Times New Roman" w:cs="Times New Roman" w:hint="eastAsia"/>
@@ -3306,7 +3230,7 @@
         <w:contextualSpacing/>
         <w:jc w:val="left"/>
         <w:rPr>
-          <w:rFonts w:ascii="Times New Roman" w:eastAsia="宋体" w:hAnsi="Times New Roman" w:cs="Times New Roman" w:hint="eastAsia"/>
+          <w:rFonts w:ascii="Times New Roman" w:eastAsia="宋体" w:hAnsi="Times New Roman" w:cs="Times New Roman"/>
         </w:rPr>
       </w:pPr>
       <w:r>
@@ -3632,7 +3556,7 @@
         <w:contextualSpacing/>
         <w:jc w:val="left"/>
         <w:rPr>
-          <w:rFonts w:ascii="Times New Roman" w:eastAsia="宋体" w:hAnsi="Times New Roman" w:cs="Times New Roman" w:hint="eastAsia"/>
+          <w:rFonts w:ascii="Times New Roman" w:eastAsia="宋体" w:hAnsi="Times New Roman" w:cs="Times New Roman"/>
         </w:rPr>
       </w:pPr>
       <w:r>
@@ -3641,14 +3565,12 @@
         </w:rPr>
         <w:t>学生端代码提交页面提供使用</w:t>
       </w:r>
-      <w:proofErr w:type="spellStart"/>
       <w:r>
         <w:rPr>
           <w:rFonts w:ascii="Times New Roman" w:eastAsia="宋体" w:hAnsi="Times New Roman" w:cs="Times New Roman" w:hint="eastAsia"/>
         </w:rPr>
         <w:t>Qscintilla</w:t>
       </w:r>
-      <w:proofErr w:type="spellEnd"/>
       <w:r>
         <w:rPr>
           <w:rFonts w:ascii="Times New Roman" w:eastAsia="宋体" w:hAnsi="Times New Roman" w:cs="Times New Roman" w:hint="eastAsia"/>
@@ -3943,16 +3865,8 @@
         <w:rPr>
           <w:rFonts w:ascii="Times New Roman" w:eastAsia="宋体" w:hAnsi="Times New Roman" w:cs="Times New Roman" w:hint="eastAsia"/>
         </w:rPr>
-        <w:t>.</w:t>
-      </w:r>
-      <w:proofErr w:type="spellStart"/>
-      <w:r>
-        <w:rPr>
-          <w:rFonts w:ascii="Times New Roman" w:eastAsia="宋体" w:hAnsi="Times New Roman" w:cs="Times New Roman" w:hint="eastAsia"/>
-        </w:rPr>
-        <w:t>sspack</w:t>
-      </w:r>
-      <w:proofErr w:type="spellEnd"/>
+        <w:t>.sspack</w:t>
+      </w:r>
       <w:r>
         <w:rPr>
           <w:rFonts w:ascii="Times New Roman" w:eastAsia="宋体" w:hAnsi="Times New Roman" w:cs="Times New Roman" w:hint="eastAsia"/>
@@ -4094,7 +4008,7 @@
         <w:contextualSpacing/>
         <w:jc w:val="left"/>
         <w:rPr>
-          <w:rFonts w:ascii="Arial" w:eastAsia="宋体" w:hAnsi="Arial" w:cs="Arial" w:hint="eastAsia"/>
+          <w:rFonts w:ascii="Arial" w:eastAsia="宋体" w:hAnsi="Arial" w:cs="Arial"/>
         </w:rPr>
       </w:pPr>
       <w:r>
@@ -4195,28 +4109,18 @@
         </w:rPr>
         <w:t xml:space="preserve"> </w:t>
       </w:r>
-      <w:proofErr w:type="spellStart"/>
       <w:r>
         <w:rPr>
           <w:rFonts w:ascii="Times New Roman" w:eastAsia="宋体" w:hAnsi="Times New Roman" w:cs="Times New Roman" w:hint="eastAsia"/>
         </w:rPr>
         <w:t>testlib</w:t>
       </w:r>
-      <w:proofErr w:type="spellEnd"/>
-      <w:r>
-        <w:rPr>
-          <w:rFonts w:ascii="Times New Roman" w:eastAsia="宋体" w:hAnsi="Times New Roman" w:cs="Times New Roman" w:hint="eastAsia"/>
-        </w:rPr>
-        <w:t xml:space="preserve"> by Mike </w:t>
-      </w:r>
-      <w:proofErr w:type="spellStart"/>
-      <w:r>
-        <w:rPr>
-          <w:rFonts w:ascii="Times New Roman" w:eastAsia="宋体" w:hAnsi="Times New Roman" w:cs="Times New Roman" w:hint="eastAsia"/>
-        </w:rPr>
-        <w:t>Mirzanyanov</w:t>
-      </w:r>
-      <w:proofErr w:type="spellEnd"/>
+      <w:r>
+        <w:rPr>
+          <w:rFonts w:ascii="Times New Roman" w:eastAsia="宋体" w:hAnsi="Times New Roman" w:cs="Times New Roman" w:hint="eastAsia"/>
+        </w:rPr>
+        <w:t xml:space="preserve"> by Mike Mirzanyanov</w:t>
+      </w:r>
     </w:p>
     <w:p>
       <w:pPr>
@@ -4271,16 +4175,8 @@
         <w:rPr>
           <w:rFonts w:ascii="Times New Roman" w:eastAsia="宋体" w:hAnsi="Times New Roman" w:cs="Times New Roman" w:hint="eastAsia"/>
         </w:rPr>
-        <w:t xml:space="preserve"> </w:t>
-      </w:r>
-      <w:proofErr w:type="spellStart"/>
-      <w:r>
-        <w:rPr>
-          <w:rFonts w:ascii="Times New Roman" w:eastAsia="宋体" w:hAnsi="Times New Roman" w:cs="Times New Roman" w:hint="eastAsia"/>
-        </w:rPr>
-        <w:t>QAESEncryption</w:t>
-      </w:r>
-      <w:proofErr w:type="spellEnd"/>
+        <w:t xml:space="preserve"> QAESEncryption</w:t>
+      </w:r>
     </w:p>
     <w:p>
       <w:pPr>
@@ -4309,16 +4205,8 @@
         <w:rPr>
           <w:rFonts w:ascii="Times New Roman" w:eastAsia="宋体" w:hAnsi="Times New Roman" w:cs="Times New Roman" w:hint="eastAsia"/>
         </w:rPr>
-        <w:t xml:space="preserve"> under </w:t>
-      </w:r>
-      <w:proofErr w:type="spellStart"/>
-      <w:r>
-        <w:rPr>
-          <w:rFonts w:ascii="Times New Roman" w:eastAsia="宋体" w:hAnsi="Times New Roman" w:cs="Times New Roman" w:hint="eastAsia"/>
-        </w:rPr>
-        <w:t>Unlicense</w:t>
-      </w:r>
-      <w:proofErr w:type="spellEnd"/>
+        <w:t xml:space="preserve"> under Unlicense</w:t>
+      </w:r>
     </w:p>
     <w:p>
       <w:pPr>
@@ -4343,21 +4231,7 @@
         <w:rPr>
           <w:rFonts w:ascii="Times New Roman" w:eastAsia="宋体" w:hAnsi="Times New Roman" w:cs="Times New Roman" w:hint="eastAsia"/>
         </w:rPr>
-        <w:t xml:space="preserve"> </w:t>
-      </w:r>
-      <w:proofErr w:type="spellStart"/>
-      <w:r>
-        <w:rPr>
-          <w:rFonts w:ascii="Times New Roman" w:eastAsia="宋体" w:hAnsi="Times New Roman" w:cs="Times New Roman" w:hint="eastAsia"/>
-        </w:rPr>
-        <w:t>QScintilla</w:t>
-      </w:r>
-      <w:proofErr w:type="spellEnd"/>
-      <w:r>
-        <w:rPr>
-          <w:rFonts w:ascii="Times New Roman" w:eastAsia="宋体" w:hAnsi="Times New Roman" w:cs="Times New Roman" w:hint="eastAsia"/>
-        </w:rPr>
-        <w:t xml:space="preserve"> by Riverbank Computing</w:t>
+        <w:t xml:space="preserve"> QScintilla by Riverbank Computing</w:t>
       </w:r>
     </w:p>
     <w:p>
@@ -4479,14 +4353,12 @@
         </w:rPr>
         <w:t xml:space="preserve"> </w:t>
       </w:r>
-      <w:proofErr w:type="spellStart"/>
       <w:r>
         <w:rPr>
           <w:rFonts w:ascii="Times New Roman" w:eastAsia="宋体" w:hAnsi="Times New Roman" w:cs="Times New Roman" w:hint="eastAsia"/>
         </w:rPr>
         <w:t>ctsettings.h</w:t>
       </w:r>
-      <w:proofErr w:type="spellEnd"/>
     </w:p>
     <w:p>
       <w:pPr>
@@ -4520,70 +4392,48 @@
           <w:rFonts w:ascii="Times New Roman" w:eastAsia="宋体" w:hAnsi="Times New Roman" w:cs="Times New Roman"/>
         </w:rPr>
       </w:pPr>
-      <w:proofErr w:type="spellStart"/>
-      <w:r>
-        <w:rPr>
-          <w:rFonts w:ascii="Times New Roman" w:eastAsia="宋体" w:hAnsi="Times New Roman" w:cs="Times New Roman" w:hint="eastAsia"/>
-        </w:rPr>
-        <w:t>enum</w:t>
-      </w:r>
-      <w:proofErr w:type="spellEnd"/>
-      <w:r>
-        <w:rPr>
-          <w:rFonts w:ascii="Times New Roman" w:eastAsia="宋体" w:hAnsi="Times New Roman" w:cs="Times New Roman" w:hint="eastAsia"/>
-        </w:rPr>
-        <w:t xml:space="preserve"> </w:t>
-      </w:r>
-      <w:proofErr w:type="spellStart"/>
-      <w:r>
-        <w:rPr>
-          <w:rFonts w:ascii="Times New Roman" w:eastAsia="宋体" w:hAnsi="Times New Roman" w:cs="Times New Roman" w:hint="eastAsia"/>
-        </w:rPr>
-        <w:t>TResult</w:t>
-      </w:r>
-      <w:proofErr w:type="spellEnd"/>
+      <w:r>
+        <w:rPr>
+          <w:rFonts w:ascii="Times New Roman" w:eastAsia="宋体" w:hAnsi="Times New Roman" w:cs="Times New Roman" w:hint="eastAsia"/>
+        </w:rPr>
+        <w:t>enum TResult</w:t>
+      </w:r>
       <w:r>
         <w:rPr>
           <w:rFonts w:ascii="Times New Roman" w:eastAsia="宋体" w:hAnsi="Times New Roman" w:cs="Times New Roman" w:hint="eastAsia"/>
         </w:rPr>
         <w:t>、</w:t>
       </w:r>
-      <w:proofErr w:type="spellStart"/>
       <w:r>
         <w:rPr>
           <w:rFonts w:ascii="Times New Roman" w:eastAsia="宋体" w:hAnsi="Times New Roman" w:cs="Times New Roman" w:hint="eastAsia"/>
         </w:rPr>
         <w:t>DescriptionStr</w:t>
       </w:r>
-      <w:proofErr w:type="spellEnd"/>
       <w:r>
         <w:rPr>
           <w:rFonts w:ascii="Times New Roman" w:eastAsia="宋体" w:hAnsi="Times New Roman" w:cs="Times New Roman" w:hint="eastAsia"/>
         </w:rPr>
         <w:t>、</w:t>
       </w:r>
-      <w:proofErr w:type="spellStart"/>
       <w:r>
         <w:rPr>
           <w:rFonts w:ascii="Times New Roman" w:eastAsia="宋体" w:hAnsi="Times New Roman" w:cs="Times New Roman" w:hint="eastAsia"/>
         </w:rPr>
         <w:t>DescriptionCol</w:t>
       </w:r>
-      <w:proofErr w:type="spellEnd"/>
       <w:r>
         <w:rPr>
           <w:rFonts w:ascii="Times New Roman" w:eastAsia="宋体" w:hAnsi="Times New Roman" w:cs="Times New Roman" w:hint="eastAsia"/>
         </w:rPr>
         <w:t>、</w:t>
       </w:r>
-      <w:proofErr w:type="spellStart"/>
       <w:r>
         <w:rPr>
           <w:rFonts w:ascii="Times New Roman" w:eastAsia="宋体" w:hAnsi="Times New Roman" w:cs="Times New Roman" w:hint="eastAsia"/>
         </w:rPr>
         <w:t>parseVerdict</w:t>
       </w:r>
-      <w:proofErr w:type="spellEnd"/>
       <w:r>
         <w:rPr>
           <w:rFonts w:ascii="Times New Roman" w:eastAsia="宋体" w:hAnsi="Times New Roman" w:cs="Times New Roman" w:hint="eastAsia"/>
@@ -4605,14 +4455,12 @@
           <w:rFonts w:ascii="Times New Roman" w:eastAsia="宋体" w:hAnsi="Times New Roman" w:cs="Times New Roman"/>
         </w:rPr>
       </w:pPr>
-      <w:proofErr w:type="spellStart"/>
       <w:r>
         <w:rPr>
           <w:rFonts w:ascii="Times New Roman" w:eastAsia="宋体" w:hAnsi="Times New Roman" w:cs="Times New Roman" w:hint="eastAsia"/>
         </w:rPr>
         <w:t>CompileOp</w:t>
       </w:r>
-      <w:proofErr w:type="spellEnd"/>
       <w:r>
         <w:rPr>
           <w:rFonts w:ascii="Times New Roman" w:eastAsia="宋体" w:hAnsi="Times New Roman" w:cs="Times New Roman" w:hint="eastAsia"/>
@@ -4634,14 +4482,12 @@
           <w:rFonts w:ascii="Times New Roman" w:eastAsia="宋体" w:hAnsi="Times New Roman" w:cs="Times New Roman"/>
         </w:rPr>
       </w:pPr>
-      <w:proofErr w:type="spellStart"/>
       <w:r>
         <w:rPr>
           <w:rFonts w:ascii="Times New Roman" w:eastAsia="宋体" w:hAnsi="Times New Roman" w:cs="Times New Roman" w:hint="eastAsia"/>
         </w:rPr>
         <w:t>keyStr</w:t>
       </w:r>
-      <w:proofErr w:type="spellEnd"/>
       <w:r>
         <w:rPr>
           <w:rFonts w:ascii="Times New Roman" w:eastAsia="宋体" w:hAnsi="Times New Roman" w:cs="Times New Roman" w:hint="eastAsia"/>
@@ -4666,14 +4512,12 @@
         </w:rPr>
         <w:t>，采用</w:t>
       </w:r>
-      <w:proofErr w:type="spellStart"/>
       <w:r>
         <w:rPr>
           <w:rFonts w:ascii="Times New Roman" w:eastAsia="宋体" w:hAnsi="Times New Roman" w:cs="Times New Roman" w:hint="eastAsia"/>
         </w:rPr>
         <w:t>QAESEncryption</w:t>
       </w:r>
-      <w:proofErr w:type="spellEnd"/>
     </w:p>
     <w:p>
       <w:pPr>
@@ -4689,14 +4533,12 @@
           <w:rFonts w:ascii="Times New Roman" w:eastAsia="宋体" w:hAnsi="Times New Roman" w:cs="Times New Roman"/>
         </w:rPr>
       </w:pPr>
-      <w:proofErr w:type="spellStart"/>
       <w:r>
         <w:rPr>
           <w:rFonts w:ascii="Times New Roman" w:eastAsia="宋体" w:hAnsi="Times New Roman" w:cs="Times New Roman" w:hint="eastAsia"/>
         </w:rPr>
         <w:t>StrVal</w:t>
       </w:r>
-      <w:proofErr w:type="spellEnd"/>
       <w:r>
         <w:rPr>
           <w:rFonts w:ascii="Times New Roman" w:eastAsia="宋体" w:hAnsi="Times New Roman" w:cs="Times New Roman" w:hint="eastAsia"/>
@@ -4718,28 +4560,24 @@
           <w:rFonts w:ascii="Times New Roman" w:eastAsia="宋体" w:hAnsi="Times New Roman" w:cs="Times New Roman"/>
         </w:rPr>
       </w:pPr>
-      <w:proofErr w:type="spellStart"/>
       <w:r>
         <w:rPr>
           <w:rFonts w:ascii="Times New Roman" w:eastAsia="宋体" w:hAnsi="Times New Roman" w:cs="Times New Roman" w:hint="eastAsia"/>
         </w:rPr>
         <w:t>FolderOp</w:t>
       </w:r>
-      <w:proofErr w:type="spellEnd"/>
       <w:r>
         <w:rPr>
           <w:rFonts w:ascii="Times New Roman" w:eastAsia="宋体" w:hAnsi="Times New Roman" w:cs="Times New Roman" w:hint="eastAsia"/>
         </w:rPr>
         <w:t>、</w:t>
       </w:r>
-      <w:proofErr w:type="spellStart"/>
       <w:r>
         <w:rPr>
           <w:rFonts w:ascii="Times New Roman" w:eastAsia="宋体" w:hAnsi="Times New Roman" w:cs="Times New Roman" w:hint="eastAsia"/>
         </w:rPr>
         <w:t>FileOp</w:t>
       </w:r>
-      <w:proofErr w:type="spellEnd"/>
       <w:r>
         <w:rPr>
           <w:rFonts w:ascii="Times New Roman" w:eastAsia="宋体" w:hAnsi="Times New Roman" w:cs="Times New Roman" w:hint="eastAsia"/>
@@ -4773,42 +4611,36 @@
           <w:rFonts w:ascii="Times New Roman" w:eastAsia="宋体" w:hAnsi="Times New Roman" w:cs="Times New Roman"/>
         </w:rPr>
       </w:pPr>
-      <w:proofErr w:type="spellStart"/>
       <w:r>
         <w:rPr>
           <w:rFonts w:ascii="Times New Roman" w:eastAsia="宋体" w:hAnsi="Times New Roman" w:cs="Times New Roman" w:hint="eastAsia"/>
         </w:rPr>
         <w:t>Codetpl</w:t>
       </w:r>
-      <w:proofErr w:type="spellEnd"/>
       <w:r>
         <w:rPr>
           <w:rFonts w:ascii="Times New Roman" w:eastAsia="宋体" w:hAnsi="Times New Roman" w:cs="Times New Roman" w:hint="eastAsia"/>
         </w:rPr>
         <w:t>、</w:t>
       </w:r>
-      <w:proofErr w:type="spellStart"/>
       <w:r>
         <w:rPr>
           <w:rFonts w:ascii="Times New Roman" w:eastAsia="宋体" w:hAnsi="Times New Roman" w:cs="Times New Roman" w:hint="eastAsia"/>
         </w:rPr>
         <w:t>get_filename_with_id</w:t>
       </w:r>
-      <w:proofErr w:type="spellEnd"/>
       <w:r>
         <w:rPr>
           <w:rFonts w:ascii="Times New Roman" w:eastAsia="宋体" w:hAnsi="Times New Roman" w:cs="Times New Roman" w:hint="eastAsia"/>
         </w:rPr>
         <w:t>、</w:t>
       </w:r>
-      <w:proofErr w:type="spellStart"/>
       <w:r>
         <w:rPr>
           <w:rFonts w:ascii="Times New Roman" w:eastAsia="宋体" w:hAnsi="Times New Roman" w:cs="Times New Roman" w:hint="eastAsia"/>
         </w:rPr>
         <w:t>parseCombinedArgString</w:t>
       </w:r>
-      <w:proofErr w:type="spellEnd"/>
       <w:r>
         <w:rPr>
           <w:rFonts w:ascii="Times New Roman" w:eastAsia="宋体" w:hAnsi="Times New Roman" w:cs="Times New Roman" w:hint="eastAsia"/>
@@ -4842,56 +4674,48 @@
           <w:rFonts w:ascii="Times New Roman" w:eastAsia="宋体" w:hAnsi="Times New Roman" w:cs="Times New Roman"/>
         </w:rPr>
       </w:pPr>
-      <w:proofErr w:type="spellStart"/>
       <w:r>
         <w:rPr>
           <w:rFonts w:ascii="Times New Roman" w:eastAsia="宋体" w:hAnsi="Times New Roman" w:cs="Times New Roman" w:hint="eastAsia"/>
         </w:rPr>
         <w:t>ctinfo</w:t>
       </w:r>
-      <w:proofErr w:type="spellEnd"/>
       <w:r>
         <w:rPr>
           <w:rFonts w:ascii="Times New Roman" w:eastAsia="宋体" w:hAnsi="Times New Roman" w:cs="Times New Roman" w:hint="eastAsia"/>
         </w:rPr>
         <w:t>、</w:t>
       </w:r>
-      <w:proofErr w:type="spellStart"/>
       <w:r>
         <w:rPr>
           <w:rFonts w:ascii="Times New Roman" w:eastAsia="宋体" w:hAnsi="Times New Roman" w:cs="Times New Roman" w:hint="eastAsia"/>
         </w:rPr>
         <w:t>sctinfo</w:t>
       </w:r>
-      <w:proofErr w:type="spellEnd"/>
       <w:r>
         <w:rPr>
           <w:rFonts w:ascii="Times New Roman" w:eastAsia="宋体" w:hAnsi="Times New Roman" w:cs="Times New Roman" w:hint="eastAsia"/>
         </w:rPr>
         <w:t>、</w:t>
       </w:r>
-      <w:proofErr w:type="spellStart"/>
       <w:r>
         <w:rPr>
           <w:rFonts w:ascii="Times New Roman" w:eastAsia="宋体" w:hAnsi="Times New Roman" w:cs="Times New Roman" w:hint="eastAsia"/>
         </w:rPr>
         <w:t>sspack</w:t>
       </w:r>
-      <w:proofErr w:type="spellEnd"/>
       <w:r>
         <w:rPr>
           <w:rFonts w:ascii="Times New Roman" w:eastAsia="宋体" w:hAnsi="Times New Roman" w:cs="Times New Roman" w:hint="eastAsia"/>
         </w:rPr>
         <w:t>、</w:t>
       </w:r>
-      <w:proofErr w:type="spellStart"/>
       <w:r>
         <w:rPr>
           <w:rFonts w:ascii="Times New Roman" w:eastAsia="宋体" w:hAnsi="Times New Roman" w:cs="Times New Roman" w:hint="eastAsia"/>
         </w:rPr>
         <w:t>templ</w:t>
       </w:r>
-      <w:proofErr w:type="spellEnd"/>
       <w:r>
         <w:rPr>
           <w:rFonts w:ascii="Times New Roman" w:eastAsia="宋体" w:hAnsi="Times New Roman" w:cs="Times New Roman" w:hint="eastAsia"/>
@@ -4913,28 +4737,24 @@
           <w:rFonts w:ascii="Times New Roman" w:eastAsia="宋体" w:hAnsi="Times New Roman" w:cs="Times New Roman"/>
         </w:rPr>
       </w:pPr>
-      <w:proofErr w:type="spellStart"/>
       <w:r>
         <w:rPr>
           <w:rFonts w:ascii="Times New Roman" w:eastAsia="宋体" w:hAnsi="Times New Roman" w:cs="Times New Roman" w:hint="eastAsia"/>
         </w:rPr>
         <w:t>JudgeProcess</w:t>
       </w:r>
-      <w:proofErr w:type="spellEnd"/>
       <w:r>
         <w:rPr>
           <w:rFonts w:ascii="Times New Roman" w:eastAsia="宋体" w:hAnsi="Times New Roman" w:cs="Times New Roman" w:hint="eastAsia"/>
         </w:rPr>
         <w:t>、</w:t>
       </w:r>
-      <w:proofErr w:type="spellStart"/>
       <w:r>
         <w:rPr>
           <w:rFonts w:ascii="Times New Roman" w:eastAsia="宋体" w:hAnsi="Times New Roman" w:cs="Times New Roman" w:hint="eastAsia"/>
         </w:rPr>
         <w:t>Testdata</w:t>
       </w:r>
-      <w:proofErr w:type="spellEnd"/>
       <w:r>
         <w:rPr>
           <w:rFonts w:ascii="Times New Roman" w:eastAsia="宋体" w:hAnsi="Times New Roman" w:cs="Times New Roman" w:hint="eastAsia"/>
@@ -5001,14 +4821,12 @@
         </w:rPr>
         <w:t>还配备了打包文件数据的函数。所有文件均以</w:t>
       </w:r>
-      <w:proofErr w:type="spellStart"/>
       <w:r>
         <w:rPr>
           <w:rFonts w:ascii="Times New Roman" w:eastAsia="宋体" w:hAnsi="Times New Roman" w:cs="Times New Roman" w:hint="eastAsia"/>
         </w:rPr>
         <w:t>QByteArray</w:t>
       </w:r>
-      <w:proofErr w:type="spellEnd"/>
       <w:r>
         <w:rPr>
           <w:rFonts w:ascii="Times New Roman" w:eastAsia="宋体" w:hAnsi="Times New Roman" w:cs="Times New Roman" w:hint="eastAsia"/>
@@ -5042,42 +4860,36 @@
           <w:rFonts w:ascii="Times New Roman" w:eastAsia="宋体" w:hAnsi="Times New Roman" w:cs="Times New Roman"/>
         </w:rPr>
       </w:pPr>
-      <w:proofErr w:type="spellStart"/>
       <w:r>
         <w:rPr>
           <w:rFonts w:ascii="Times New Roman" w:eastAsia="宋体" w:hAnsi="Times New Roman" w:cs="Times New Roman" w:hint="eastAsia"/>
         </w:rPr>
         <w:t>JudgeInfo</w:t>
       </w:r>
-      <w:proofErr w:type="spellEnd"/>
       <w:r>
         <w:rPr>
           <w:rFonts w:ascii="Times New Roman" w:eastAsia="宋体" w:hAnsi="Times New Roman" w:cs="Times New Roman" w:hint="eastAsia"/>
         </w:rPr>
         <w:t>：选手提交评测的文件，兼有记录评测结果的功能；可通过</w:t>
       </w:r>
-      <w:proofErr w:type="spellStart"/>
       <w:r>
         <w:rPr>
           <w:rFonts w:ascii="Times New Roman" w:eastAsia="宋体" w:hAnsi="Times New Roman" w:cs="Times New Roman" w:hint="eastAsia"/>
         </w:rPr>
         <w:t>packInfoList</w:t>
       </w:r>
-      <w:proofErr w:type="spellEnd"/>
       <w:r>
         <w:rPr>
           <w:rFonts w:ascii="Times New Roman" w:eastAsia="宋体" w:hAnsi="Times New Roman" w:cs="Times New Roman" w:hint="eastAsia"/>
         </w:rPr>
         <w:t>、</w:t>
       </w:r>
-      <w:proofErr w:type="spellStart"/>
       <w:r>
         <w:rPr>
           <w:rFonts w:ascii="Times New Roman" w:eastAsia="宋体" w:hAnsi="Times New Roman" w:cs="Times New Roman" w:hint="eastAsia"/>
         </w:rPr>
         <w:t>getInfoList</w:t>
       </w:r>
-      <w:proofErr w:type="spellEnd"/>
       <w:r>
         <w:rPr>
           <w:rFonts w:ascii="Times New Roman" w:eastAsia="宋体" w:hAnsi="Times New Roman" w:cs="Times New Roman" w:hint="eastAsia"/>
@@ -5125,14 +4937,12 @@
         </w:rPr>
         <w:t xml:space="preserve"> </w:t>
       </w:r>
-      <w:proofErr w:type="spellStart"/>
       <w:r>
         <w:rPr>
           <w:rFonts w:ascii="Times New Roman" w:eastAsia="宋体" w:hAnsi="Times New Roman" w:cs="Times New Roman" w:hint="eastAsia"/>
         </w:rPr>
         <w:t>procexeclib.h</w:t>
       </w:r>
-      <w:proofErr w:type="spellEnd"/>
     </w:p>
     <w:p>
       <w:pPr>
@@ -5150,14 +4960,12 @@
         </w:rPr>
         <w:t>存放使用</w:t>
       </w:r>
-      <w:proofErr w:type="spellStart"/>
       <w:r>
         <w:rPr>
           <w:rFonts w:ascii="Times New Roman" w:eastAsia="宋体" w:hAnsi="Times New Roman" w:cs="Times New Roman" w:hint="eastAsia"/>
         </w:rPr>
         <w:t>WinAPI</w:t>
       </w:r>
-      <w:proofErr w:type="spellEnd"/>
       <w:r>
         <w:rPr>
           <w:rFonts w:ascii="Times New Roman" w:eastAsia="宋体" w:hAnsi="Times New Roman" w:cs="Times New Roman" w:hint="eastAsia"/>
@@ -5179,14 +4987,12 @@
           <w:rFonts w:ascii="Times New Roman" w:eastAsia="宋体" w:hAnsi="Times New Roman" w:cs="Times New Roman"/>
         </w:rPr>
       </w:pPr>
-      <w:proofErr w:type="spellStart"/>
       <w:r>
         <w:rPr>
           <w:rFonts w:ascii="Times New Roman" w:eastAsia="宋体" w:hAnsi="Times New Roman" w:cs="Times New Roman" w:hint="eastAsia"/>
         </w:rPr>
         <w:t>THandle</w:t>
       </w:r>
-      <w:proofErr w:type="spellEnd"/>
       <w:r>
         <w:rPr>
           <w:rFonts w:ascii="Times New Roman" w:eastAsia="宋体" w:hAnsi="Times New Roman" w:cs="Times New Roman" w:hint="eastAsia"/>
@@ -5208,14 +5014,12 @@
           <w:rFonts w:ascii="Times New Roman" w:eastAsia="宋体" w:hAnsi="Times New Roman" w:cs="Times New Roman"/>
         </w:rPr>
       </w:pPr>
-      <w:proofErr w:type="spellStart"/>
       <w:r>
         <w:rPr>
           <w:rFonts w:ascii="Times New Roman" w:eastAsia="宋体" w:hAnsi="Times New Roman" w:cs="Times New Roman" w:hint="eastAsia"/>
         </w:rPr>
         <w:t>TPipe</w:t>
       </w:r>
-      <w:proofErr w:type="spellEnd"/>
       <w:r>
         <w:rPr>
           <w:rFonts w:ascii="Times New Roman" w:eastAsia="宋体" w:hAnsi="Times New Roman" w:cs="Times New Roman" w:hint="eastAsia"/>
@@ -5237,14 +5041,12 @@
           <w:rFonts w:ascii="Times New Roman" w:eastAsia="宋体" w:hAnsi="Times New Roman" w:cs="Times New Roman"/>
         </w:rPr>
       </w:pPr>
-      <w:proofErr w:type="spellStart"/>
       <w:r>
         <w:rPr>
           <w:rFonts w:ascii="Times New Roman" w:eastAsia="宋体" w:hAnsi="Times New Roman" w:cs="Times New Roman" w:hint="eastAsia"/>
         </w:rPr>
         <w:t>TFile</w:t>
       </w:r>
-      <w:proofErr w:type="spellEnd"/>
       <w:r>
         <w:rPr>
           <w:rFonts w:ascii="Times New Roman" w:eastAsia="宋体" w:hAnsi="Times New Roman" w:cs="Times New Roman" w:hint="eastAsia"/>
@@ -5266,14 +5068,12 @@
           <w:rFonts w:ascii="Times New Roman" w:eastAsia="宋体" w:hAnsi="Times New Roman" w:cs="Times New Roman"/>
         </w:rPr>
       </w:pPr>
-      <w:proofErr w:type="spellStart"/>
       <w:r>
         <w:rPr>
           <w:rFonts w:ascii="Times New Roman" w:eastAsia="宋体" w:hAnsi="Times New Roman" w:cs="Times New Roman" w:hint="eastAsia"/>
         </w:rPr>
         <w:t>TProcess</w:t>
       </w:r>
-      <w:proofErr w:type="spellEnd"/>
       <w:r>
         <w:rPr>
           <w:rFonts w:ascii="Times New Roman" w:eastAsia="宋体" w:hAnsi="Times New Roman" w:cs="Times New Roman" w:hint="eastAsia"/>
@@ -5295,28 +5095,24 @@
           <w:rFonts w:ascii="Times New Roman" w:eastAsia="宋体" w:hAnsi="Times New Roman" w:cs="Times New Roman"/>
         </w:rPr>
       </w:pPr>
-      <w:proofErr w:type="spellStart"/>
       <w:r>
         <w:rPr>
           <w:rFonts w:ascii="Times New Roman" w:eastAsia="宋体" w:hAnsi="Times New Roman" w:cs="Times New Roman" w:hint="eastAsia"/>
         </w:rPr>
         <w:t>THandleDevice</w:t>
       </w:r>
-      <w:proofErr w:type="spellEnd"/>
       <w:r>
         <w:rPr>
           <w:rFonts w:ascii="Times New Roman" w:eastAsia="宋体" w:hAnsi="Times New Roman" w:cs="Times New Roman" w:hint="eastAsia"/>
         </w:rPr>
         <w:t>：对句柄进行读写的</w:t>
       </w:r>
-      <w:proofErr w:type="spellStart"/>
       <w:r>
         <w:rPr>
           <w:rFonts w:ascii="Times New Roman" w:eastAsia="宋体" w:hAnsi="Times New Roman" w:cs="Times New Roman" w:hint="eastAsia"/>
         </w:rPr>
         <w:t>QIODevice</w:t>
       </w:r>
-      <w:proofErr w:type="spellEnd"/>
       <w:r>
         <w:rPr>
           <w:rFonts w:ascii="Times New Roman" w:eastAsia="宋体" w:hAnsi="Times New Roman" w:cs="Times New Roman" w:hint="eastAsia"/>
@@ -5346,16 +5142,8 @@
         <w:rPr>
           <w:rFonts w:ascii="Times New Roman" w:eastAsia="宋体" w:hAnsi="Times New Roman" w:cs="Times New Roman" w:hint="eastAsia"/>
         </w:rPr>
-        <w:t xml:space="preserve"> </w:t>
-      </w:r>
-      <w:proofErr w:type="spellStart"/>
-      <w:r>
-        <w:rPr>
-          <w:rFonts w:ascii="Times New Roman" w:eastAsia="宋体" w:hAnsi="Times New Roman" w:cs="Times New Roman" w:hint="eastAsia"/>
-        </w:rPr>
-        <w:t>val_utils.h</w:t>
-      </w:r>
-      <w:proofErr w:type="spellEnd"/>
+        <w:t xml:space="preserve"> val_utils.h</w:t>
+      </w:r>
     </w:p>
     <w:p>
       <w:pPr>
@@ -5400,14 +5188,12 @@
           <w:rFonts w:ascii="Times New Roman" w:eastAsia="宋体" w:hAnsi="Times New Roman" w:cs="Times New Roman"/>
         </w:rPr>
       </w:pPr>
-      <w:proofErr w:type="spellStart"/>
       <w:r>
         <w:rPr>
           <w:rFonts w:ascii="Times New Roman" w:eastAsia="宋体" w:hAnsi="Times New Roman" w:cs="Times New Roman" w:hint="eastAsia"/>
         </w:rPr>
         <w:t>GenOp</w:t>
       </w:r>
-      <w:proofErr w:type="spellEnd"/>
       <w:r>
         <w:rPr>
           <w:rFonts w:ascii="Times New Roman" w:eastAsia="宋体" w:hAnsi="Times New Roman" w:cs="Times New Roman" w:hint="eastAsia"/>
@@ -5429,14 +5215,12 @@
           <w:rFonts w:ascii="Times New Roman" w:eastAsia="宋体" w:hAnsi="Times New Roman" w:cs="Times New Roman"/>
         </w:rPr>
       </w:pPr>
-      <w:proofErr w:type="spellStart"/>
       <w:r>
         <w:rPr>
           <w:rFonts w:ascii="Times New Roman" w:eastAsia="宋体" w:hAnsi="Times New Roman" w:cs="Times New Roman" w:hint="eastAsia"/>
         </w:rPr>
         <w:t>ValidateOp</w:t>
       </w:r>
-      <w:proofErr w:type="spellEnd"/>
       <w:r>
         <w:rPr>
           <w:rFonts w:ascii="Times New Roman" w:eastAsia="宋体" w:hAnsi="Times New Roman" w:cs="Times New Roman" w:hint="eastAsia"/>
@@ -5466,16 +5250,8 @@
         <w:rPr>
           <w:rFonts w:ascii="Times New Roman" w:eastAsia="宋体" w:hAnsi="Times New Roman" w:cs="Times New Roman" w:hint="eastAsia"/>
         </w:rPr>
-        <w:t xml:space="preserve"> </w:t>
-      </w:r>
-      <w:proofErr w:type="spellStart"/>
-      <w:r>
-        <w:rPr>
-          <w:rFonts w:ascii="Times New Roman" w:eastAsia="宋体" w:hAnsi="Times New Roman" w:cs="Times New Roman" w:hint="eastAsia"/>
-        </w:rPr>
-        <w:t>judge_utils.h</w:t>
-      </w:r>
-      <w:proofErr w:type="spellEnd"/>
+        <w:t xml:space="preserve"> judge_utils.h</w:t>
+      </w:r>
     </w:p>
     <w:p>
       <w:pPr>
@@ -5491,14 +5267,12 @@
           <w:rFonts w:ascii="Times New Roman" w:eastAsia="宋体" w:hAnsi="Times New Roman" w:cs="Times New Roman"/>
         </w:rPr>
       </w:pPr>
-      <w:proofErr w:type="spellStart"/>
       <w:r>
         <w:rPr>
           <w:rFonts w:ascii="Times New Roman" w:eastAsia="宋体" w:hAnsi="Times New Roman" w:cs="Times New Roman" w:hint="eastAsia"/>
         </w:rPr>
         <w:t>JudgeOp</w:t>
       </w:r>
-      <w:proofErr w:type="spellEnd"/>
       <w:r>
         <w:rPr>
           <w:rFonts w:ascii="Times New Roman" w:eastAsia="宋体" w:hAnsi="Times New Roman" w:cs="Times New Roman" w:hint="eastAsia"/>
@@ -5520,14 +5294,12 @@
           <w:rFonts w:ascii="Times New Roman" w:eastAsia="宋体" w:hAnsi="Times New Roman" w:cs="Times New Roman"/>
         </w:rPr>
       </w:pPr>
-      <w:proofErr w:type="spellStart"/>
       <w:r>
         <w:rPr>
           <w:rFonts w:ascii="Times New Roman" w:eastAsia="宋体" w:hAnsi="Times New Roman" w:cs="Times New Roman" w:hint="eastAsia"/>
         </w:rPr>
         <w:t>CheckOp</w:t>
       </w:r>
-      <w:proofErr w:type="spellEnd"/>
       <w:r>
         <w:rPr>
           <w:rFonts w:ascii="Times New Roman" w:eastAsia="宋体" w:hAnsi="Times New Roman" w:cs="Times New Roman" w:hint="eastAsia"/>
@@ -5557,30 +5329,8 @@
         <w:rPr>
           <w:rFonts w:ascii="Times New Roman" w:eastAsia="宋体" w:hAnsi="Times New Roman" w:cs="Times New Roman" w:hint="eastAsia"/>
         </w:rPr>
-        <w:t xml:space="preserve"> </w:t>
-      </w:r>
-      <w:proofErr w:type="spellStart"/>
-      <w:r>
-        <w:rPr>
-          <w:rFonts w:ascii="Times New Roman" w:eastAsia="宋体" w:hAnsi="Times New Roman" w:cs="Times New Roman" w:hint="eastAsia"/>
-        </w:rPr>
-        <w:t>texthighlighter.h</w:t>
-      </w:r>
-      <w:proofErr w:type="spellEnd"/>
-      <w:r>
-        <w:rPr>
-          <w:rFonts w:ascii="Times New Roman" w:eastAsia="宋体" w:hAnsi="Times New Roman" w:cs="Times New Roman" w:hint="eastAsia"/>
-        </w:rPr>
-        <w:t>/</w:t>
-      </w:r>
-      <w:proofErr w:type="spellStart"/>
-      <w:r>
-        <w:rPr>
-          <w:rFonts w:ascii="Times New Roman" w:eastAsia="宋体" w:hAnsi="Times New Roman" w:cs="Times New Roman" w:hint="eastAsia"/>
-        </w:rPr>
-        <w:t>cpp</w:t>
-      </w:r>
-      <w:proofErr w:type="spellEnd"/>
+        <w:t xml:space="preserve"> texthighlighter.h/cpp</w:t>
+      </w:r>
     </w:p>
     <w:p>
       <w:pPr>
@@ -5592,14 +5342,12 @@
           <w:rFonts w:ascii="Times New Roman" w:eastAsia="宋体" w:hAnsi="Times New Roman" w:cs="Times New Roman"/>
         </w:rPr>
       </w:pPr>
-      <w:proofErr w:type="spellStart"/>
       <w:r>
         <w:rPr>
           <w:rFonts w:ascii="Times New Roman" w:eastAsia="宋体" w:hAnsi="Times New Roman" w:cs="Times New Roman" w:hint="eastAsia"/>
         </w:rPr>
         <w:t>TextHighlighter</w:t>
       </w:r>
-      <w:proofErr w:type="spellEnd"/>
       <w:r>
         <w:rPr>
           <w:rFonts w:ascii="Times New Roman" w:eastAsia="宋体" w:hAnsi="Times New Roman" w:cs="Times New Roman" w:hint="eastAsia"/>
@@ -5612,28 +5360,24 @@
         </w:rPr>
         <w:t>派生自</w:t>
       </w:r>
-      <w:proofErr w:type="spellStart"/>
       <w:r>
         <w:rPr>
           <w:rFonts w:ascii="Times New Roman" w:eastAsia="宋体" w:hAnsi="Times New Roman" w:cs="Times New Roman" w:hint="eastAsia"/>
         </w:rPr>
         <w:t>QSyntaxHighlighter</w:t>
       </w:r>
-      <w:proofErr w:type="spellEnd"/>
       <w:r>
         <w:rPr>
           <w:rFonts w:ascii="Times New Roman" w:eastAsia="宋体" w:hAnsi="Times New Roman" w:cs="Times New Roman" w:hint="eastAsia"/>
         </w:rPr>
         <w:t>的</w:t>
       </w:r>
-      <w:proofErr w:type="spellStart"/>
       <w:r>
         <w:rPr>
           <w:rFonts w:ascii="Times New Roman" w:eastAsia="宋体" w:hAnsi="Times New Roman" w:cs="Times New Roman" w:hint="eastAsia"/>
         </w:rPr>
         <w:t>QPlainTextEdit</w:t>
       </w:r>
-      <w:proofErr w:type="spellEnd"/>
       <w:r>
         <w:rPr>
           <w:rFonts w:ascii="Times New Roman" w:eastAsia="宋体" w:hAnsi="Times New Roman" w:cs="Times New Roman" w:hint="eastAsia"/>
@@ -5669,30 +5413,8 @@
         <w:rPr>
           <w:rFonts w:ascii="Times New Roman" w:eastAsia="宋体" w:hAnsi="Times New Roman" w:cs="Times New Roman" w:hint="eastAsia"/>
         </w:rPr>
-        <w:t xml:space="preserve"> </w:t>
-      </w:r>
-      <w:proofErr w:type="spellStart"/>
-      <w:r>
-        <w:rPr>
-          <w:rFonts w:ascii="Times New Roman" w:eastAsia="宋体" w:hAnsi="Times New Roman" w:cs="Times New Roman" w:hint="eastAsia"/>
-        </w:rPr>
-        <w:t>qcodeedit.h</w:t>
-      </w:r>
-      <w:proofErr w:type="spellEnd"/>
-      <w:r>
-        <w:rPr>
-          <w:rFonts w:ascii="Times New Roman" w:eastAsia="宋体" w:hAnsi="Times New Roman" w:cs="Times New Roman" w:hint="eastAsia"/>
-        </w:rPr>
-        <w:t>/</w:t>
-      </w:r>
-      <w:proofErr w:type="spellStart"/>
-      <w:r>
-        <w:rPr>
-          <w:rFonts w:ascii="Times New Roman" w:eastAsia="宋体" w:hAnsi="Times New Roman" w:cs="Times New Roman" w:hint="eastAsia"/>
-        </w:rPr>
-        <w:t>cpp</w:t>
-      </w:r>
-      <w:proofErr w:type="spellEnd"/>
+        <w:t xml:space="preserve"> qcodeedit.h/cpp</w:t>
+      </w:r>
     </w:p>
     <w:p>
       <w:pPr>
@@ -5701,31 +5423,27 @@
         <w:ind w:left="425"/>
         <w:jc w:val="left"/>
         <w:rPr>
-          <w:rFonts w:ascii="Times New Roman" w:eastAsia="宋体" w:hAnsi="Times New Roman" w:cs="Times New Roman" w:hint="eastAsia"/>
-        </w:rPr>
-      </w:pPr>
-      <w:proofErr w:type="spellStart"/>
+          <w:rFonts w:ascii="Times New Roman" w:eastAsia="宋体" w:hAnsi="Times New Roman" w:cs="Times New Roman"/>
+        </w:rPr>
+      </w:pPr>
       <w:r>
         <w:rPr>
           <w:rFonts w:ascii="Times New Roman" w:eastAsia="宋体" w:hAnsi="Times New Roman" w:cs="Times New Roman" w:hint="eastAsia"/>
         </w:rPr>
         <w:t>QCodeEdit</w:t>
       </w:r>
-      <w:proofErr w:type="spellEnd"/>
       <w:r>
         <w:rPr>
           <w:rFonts w:ascii="Times New Roman" w:eastAsia="宋体" w:hAnsi="Times New Roman" w:cs="Times New Roman" w:hint="eastAsia"/>
         </w:rPr>
         <w:t>类：派生自</w:t>
       </w:r>
-      <w:proofErr w:type="spellStart"/>
       <w:r>
         <w:rPr>
           <w:rFonts w:ascii="Times New Roman" w:eastAsia="宋体" w:hAnsi="Times New Roman" w:cs="Times New Roman" w:hint="eastAsia"/>
         </w:rPr>
         <w:t>QsciScintilla</w:t>
       </w:r>
-      <w:proofErr w:type="spellEnd"/>
       <w:r>
         <w:rPr>
           <w:rFonts w:ascii="Times New Roman" w:eastAsia="宋体" w:hAnsi="Times New Roman" w:cs="Times New Roman" w:hint="eastAsia"/>
@@ -5811,44 +5529,8 @@
         <w:rPr>
           <w:rFonts w:ascii="Times New Roman" w:eastAsia="宋体" w:hAnsi="Times New Roman" w:cs="Times New Roman" w:hint="eastAsia"/>
         </w:rPr>
-        <w:t xml:space="preserve"> </w:t>
-      </w:r>
-      <w:proofErr w:type="spellStart"/>
-      <w:r>
-        <w:rPr>
-          <w:rFonts w:ascii="Times New Roman" w:eastAsia="宋体" w:hAnsi="Times New Roman" w:cs="Times New Roman" w:hint="eastAsia"/>
-        </w:rPr>
-        <w:t>dataconfigwidget.h</w:t>
-      </w:r>
-      <w:proofErr w:type="spellEnd"/>
-      <w:r>
-        <w:rPr>
-          <w:rFonts w:ascii="Times New Roman" w:eastAsia="宋体" w:hAnsi="Times New Roman" w:cs="Times New Roman" w:hint="eastAsia"/>
-        </w:rPr>
-        <w:t>/</w:t>
-      </w:r>
-      <w:proofErr w:type="spellStart"/>
-      <w:r>
-        <w:rPr>
-          <w:rFonts w:ascii="Times New Roman" w:eastAsia="宋体" w:hAnsi="Times New Roman" w:cs="Times New Roman" w:hint="eastAsia"/>
-        </w:rPr>
-        <w:t>cpp</w:t>
-      </w:r>
-      <w:proofErr w:type="spellEnd"/>
-      <w:r>
-        <w:rPr>
-          <w:rFonts w:ascii="Times New Roman" w:eastAsia="宋体" w:hAnsi="Times New Roman" w:cs="Times New Roman" w:hint="eastAsia"/>
-        </w:rPr>
-        <w:t>/</w:t>
-      </w:r>
-      <w:proofErr w:type="spellStart"/>
-      <w:r>
-        <w:rPr>
-          <w:rFonts w:ascii="Times New Roman" w:eastAsia="宋体" w:hAnsi="Times New Roman" w:cs="Times New Roman" w:hint="eastAsia"/>
-        </w:rPr>
-        <w:t>ui</w:t>
-      </w:r>
-      <w:proofErr w:type="spellEnd"/>
+        <w:t xml:space="preserve"> dataconfigwidget.h/cpp/ui</w:t>
+      </w:r>
     </w:p>
     <w:p>
       <w:pPr>
@@ -5857,7 +5539,7 @@
         <w:ind w:left="425"/>
         <w:jc w:val="left"/>
         <w:rPr>
-          <w:rFonts w:ascii="Times New Roman" w:eastAsia="宋体" w:hAnsi="Times New Roman" w:cs="Times New Roman" w:hint="eastAsia"/>
+          <w:rFonts w:ascii="Times New Roman" w:eastAsia="宋体" w:hAnsi="Times New Roman" w:cs="Times New Roman"/>
         </w:rPr>
       </w:pPr>
       <w:r>
@@ -5874,7 +5556,7 @@
         <w:ind w:left="425"/>
         <w:jc w:val="left"/>
         <w:rPr>
-          <w:rFonts w:ascii="Times New Roman" w:eastAsia="宋体" w:hAnsi="Times New Roman" w:cs="Times New Roman" w:hint="eastAsia"/>
+          <w:rFonts w:ascii="Times New Roman" w:eastAsia="宋体" w:hAnsi="Times New Roman" w:cs="Times New Roman"/>
         </w:rPr>
       </w:pPr>
       <w:r>
@@ -5883,100 +5565,56 @@
           <w:b/>
           <w:bCs/>
         </w:rPr>
-        <w:t>3.3.</w:t>
-      </w:r>
+        <w:t>3.3.2</w:t>
+      </w:r>
+      <w:r>
+        <w:rPr>
+          <w:rFonts w:ascii="Times New Roman" w:eastAsia="宋体" w:hAnsi="Times New Roman" w:cs="Times New Roman" w:hint="eastAsia"/>
+        </w:rPr>
+        <w:t xml:space="preserve"> procexecinfowidget.h/cpp/ui</w:t>
+      </w:r>
+    </w:p>
+    <w:p>
+      <w:pPr>
+        <w:snapToGrid w:val="0"/>
+        <w:spacing w:line="276" w:lineRule="auto"/>
+        <w:ind w:left="425"/>
+        <w:jc w:val="left"/>
+        <w:rPr>
+          <w:rFonts w:ascii="Times New Roman" w:eastAsia="宋体" w:hAnsi="Times New Roman" w:cs="Times New Roman"/>
+        </w:rPr>
+      </w:pPr>
+      <w:r>
+        <w:rPr>
+          <w:rFonts w:ascii="Times New Roman" w:eastAsia="宋体" w:hAnsi="Times New Roman" w:cs="Times New Roman" w:hint="eastAsia"/>
+        </w:rPr>
+        <w:t>评测流程设置的子窗体，负责评测时单个进程运行和重定向的设置</w:t>
+      </w:r>
+    </w:p>
+    <w:p>
+      <w:pPr>
+        <w:snapToGrid w:val="0"/>
+        <w:spacing w:line="276" w:lineRule="auto"/>
+        <w:ind w:left="425"/>
+        <w:jc w:val="left"/>
+        <w:rPr>
+          <w:rFonts w:ascii="Times New Roman" w:eastAsia="宋体" w:hAnsi="Times New Roman" w:cs="Times New Roman"/>
+        </w:rPr>
+      </w:pPr>
       <w:r>
         <w:rPr>
           <w:rFonts w:ascii="Times New Roman" w:eastAsia="宋体" w:hAnsi="Times New Roman" w:cs="Times New Roman" w:hint="eastAsia"/>
           <w:b/>
           <w:bCs/>
         </w:rPr>
-        <w:t>2</w:t>
-      </w:r>
-      <w:r>
-        <w:rPr>
-          <w:rFonts w:ascii="Times New Roman" w:eastAsia="宋体" w:hAnsi="Times New Roman" w:cs="Times New Roman" w:hint="eastAsia"/>
-        </w:rPr>
-        <w:t xml:space="preserve"> </w:t>
-      </w:r>
-      <w:proofErr w:type="spellStart"/>
-      <w:r>
-        <w:rPr>
-          <w:rFonts w:ascii="Times New Roman" w:eastAsia="宋体" w:hAnsi="Times New Roman" w:cs="Times New Roman" w:hint="eastAsia"/>
-        </w:rPr>
-        <w:t>procexecinfowidget.h</w:t>
-      </w:r>
-      <w:proofErr w:type="spellEnd"/>
-      <w:r>
-        <w:rPr>
-          <w:rFonts w:ascii="Times New Roman" w:eastAsia="宋体" w:hAnsi="Times New Roman" w:cs="Times New Roman" w:hint="eastAsia"/>
-        </w:rPr>
-        <w:t>/</w:t>
-      </w:r>
-      <w:proofErr w:type="spellStart"/>
-      <w:r>
-        <w:rPr>
-          <w:rFonts w:ascii="Times New Roman" w:eastAsia="宋体" w:hAnsi="Times New Roman" w:cs="Times New Roman" w:hint="eastAsia"/>
-        </w:rPr>
-        <w:t>cpp</w:t>
-      </w:r>
-      <w:proofErr w:type="spellEnd"/>
-      <w:r>
-        <w:rPr>
-          <w:rFonts w:ascii="Times New Roman" w:eastAsia="宋体" w:hAnsi="Times New Roman" w:cs="Times New Roman" w:hint="eastAsia"/>
-        </w:rPr>
-        <w:t>/</w:t>
-      </w:r>
-      <w:proofErr w:type="spellStart"/>
-      <w:r>
-        <w:rPr>
-          <w:rFonts w:ascii="Times New Roman" w:eastAsia="宋体" w:hAnsi="Times New Roman" w:cs="Times New Roman" w:hint="eastAsia"/>
-        </w:rPr>
-        <w:t>ui</w:t>
-      </w:r>
-      <w:proofErr w:type="spellEnd"/>
-    </w:p>
-    <w:p>
-      <w:pPr>
-        <w:snapToGrid w:val="0"/>
-        <w:spacing w:line="276" w:lineRule="auto"/>
-        <w:ind w:left="425"/>
-        <w:jc w:val="left"/>
-        <w:rPr>
-          <w:rFonts w:ascii="Times New Roman" w:eastAsia="宋体" w:hAnsi="Times New Roman" w:cs="Times New Roman" w:hint="eastAsia"/>
-        </w:rPr>
-      </w:pPr>
-      <w:r>
-        <w:rPr>
-          <w:rFonts w:ascii="Times New Roman" w:eastAsia="宋体" w:hAnsi="Times New Roman" w:cs="Times New Roman" w:hint="eastAsia"/>
-        </w:rPr>
-        <w:t>评测流程设置的子窗体，负责评测时单个进程运行和重定向的设置</w:t>
-      </w:r>
-    </w:p>
-    <w:p>
-      <w:pPr>
-        <w:snapToGrid w:val="0"/>
-        <w:spacing w:line="276" w:lineRule="auto"/>
-        <w:ind w:left="425"/>
-        <w:jc w:val="left"/>
-        <w:rPr>
-          <w:rFonts w:ascii="Times New Roman" w:eastAsia="宋体" w:hAnsi="Times New Roman" w:cs="Times New Roman"/>
-        </w:rPr>
-      </w:pPr>
+        <w:t>3.3.</w:t>
+      </w:r>
       <w:r>
         <w:rPr>
           <w:rFonts w:ascii="Times New Roman" w:eastAsia="宋体" w:hAnsi="Times New Roman" w:cs="Times New Roman" w:hint="eastAsia"/>
           <w:b/>
           <w:bCs/>
         </w:rPr>
-        <w:t>3.3.</w:t>
-      </w:r>
-      <w:r>
-        <w:rPr>
-          <w:rFonts w:ascii="Times New Roman" w:eastAsia="宋体" w:hAnsi="Times New Roman" w:cs="Times New Roman" w:hint="eastAsia"/>
-          <w:b/>
-          <w:bCs/>
-        </w:rPr>
         <w:t>3</w:t>
       </w:r>
       <w:r>
@@ -5985,42 +5623,12 @@
         </w:rPr>
         <w:t xml:space="preserve"> </w:t>
       </w:r>
-      <w:proofErr w:type="spellStart"/>
-      <w:r>
-        <w:rPr>
-          <w:rFonts w:ascii="Times New Roman" w:eastAsia="宋体" w:hAnsi="Times New Roman" w:cs="Times New Roman" w:hint="eastAsia"/>
-        </w:rPr>
-        <w:t>judgingwidget.h</w:t>
-      </w:r>
-      <w:proofErr w:type="spellEnd"/>
-      <w:r>
-        <w:rPr>
-          <w:rFonts w:ascii="Times New Roman" w:eastAsia="宋体" w:hAnsi="Times New Roman" w:cs="Times New Roman" w:hint="eastAsia"/>
-        </w:rPr>
-        <w:t>/</w:t>
-      </w:r>
-      <w:proofErr w:type="spellStart"/>
-      <w:r>
-        <w:rPr>
-          <w:rFonts w:ascii="Times New Roman" w:eastAsia="宋体" w:hAnsi="Times New Roman" w:cs="Times New Roman" w:hint="eastAsia"/>
-        </w:rPr>
-        <w:t>cpp</w:t>
-      </w:r>
-      <w:proofErr w:type="spellEnd"/>
-      <w:r>
-        <w:rPr>
-          <w:rFonts w:ascii="Times New Roman" w:eastAsia="宋体" w:hAnsi="Times New Roman" w:cs="Times New Roman" w:hint="eastAsia"/>
-        </w:rPr>
-        <w:t>/</w:t>
-      </w:r>
-      <w:proofErr w:type="spellStart"/>
-      <w:r>
-        <w:rPr>
-          <w:rFonts w:ascii="Times New Roman" w:eastAsia="宋体" w:hAnsi="Times New Roman" w:cs="Times New Roman" w:hint="eastAsia"/>
-        </w:rPr>
-        <w:t>ui</w:t>
-      </w:r>
-      <w:proofErr w:type="spellEnd"/>
+      <w:r>
+        <w:rPr>
+          <w:rFonts w:ascii="Times New Roman" w:eastAsia="宋体" w:hAnsi="Times New Roman" w:cs="Times New Roman" w:hint="eastAsia"/>
+        </w:rPr>
+        <w:t>judgingwidget.h/cpp/ui</w:t>
+      </w:r>
     </w:p>
     <w:p>
       <w:pPr>
@@ -6053,14 +5661,12 @@
           <w:rFonts w:ascii="Times New Roman" w:eastAsia="宋体" w:hAnsi="Times New Roman" w:cs="Times New Roman"/>
         </w:rPr>
       </w:pPr>
-      <w:proofErr w:type="spellStart"/>
       <w:r>
         <w:rPr>
           <w:rFonts w:ascii="Times New Roman" w:eastAsia="宋体" w:hAnsi="Times New Roman" w:cs="Times New Roman" w:hint="eastAsia"/>
         </w:rPr>
         <w:t>JudgingThread</w:t>
       </w:r>
-      <w:proofErr w:type="spellEnd"/>
       <w:r>
         <w:rPr>
           <w:rFonts w:ascii="Times New Roman" w:eastAsia="宋体" w:hAnsi="Times New Roman" w:cs="Times New Roman" w:hint="eastAsia"/>
@@ -6085,70 +5691,60 @@
         </w:rPr>
         <w:t>此窗体内部使用</w:t>
       </w:r>
-      <w:proofErr w:type="spellStart"/>
       <w:r>
         <w:rPr>
           <w:rFonts w:ascii="Times New Roman" w:eastAsia="宋体" w:hAnsi="Times New Roman" w:cs="Times New Roman" w:hint="eastAsia"/>
         </w:rPr>
         <w:t>QList</w:t>
       </w:r>
-      <w:proofErr w:type="spellEnd"/>
       <w:r>
         <w:rPr>
           <w:rFonts w:ascii="Times New Roman" w:eastAsia="宋体" w:hAnsi="Times New Roman" w:cs="Times New Roman" w:hint="eastAsia"/>
         </w:rPr>
         <w:t>储存评测流程，其中编译和评测的信息储存与执行通过</w:t>
       </w:r>
-      <w:proofErr w:type="spellStart"/>
       <w:r>
         <w:rPr>
           <w:rFonts w:ascii="Times New Roman" w:eastAsia="宋体" w:hAnsi="Times New Roman" w:cs="Times New Roman" w:hint="eastAsia"/>
         </w:rPr>
         <w:t>JudgeRunner</w:t>
       </w:r>
-      <w:proofErr w:type="spellEnd"/>
       <w:r>
         <w:rPr>
           <w:rFonts w:ascii="Times New Roman" w:eastAsia="宋体" w:hAnsi="Times New Roman" w:cs="Times New Roman" w:hint="eastAsia"/>
         </w:rPr>
         <w:t>类派生出的</w:t>
       </w:r>
-      <w:proofErr w:type="spellStart"/>
       <w:r>
         <w:rPr>
           <w:rFonts w:ascii="Times New Roman" w:eastAsia="宋体" w:hAnsi="Times New Roman" w:cs="Times New Roman" w:hint="eastAsia"/>
         </w:rPr>
         <w:t>cplRunner</w:t>
       </w:r>
-      <w:proofErr w:type="spellEnd"/>
       <w:r>
         <w:rPr>
           <w:rFonts w:ascii="Times New Roman" w:eastAsia="宋体" w:hAnsi="Times New Roman" w:cs="Times New Roman" w:hint="eastAsia"/>
         </w:rPr>
         <w:t>和</w:t>
       </w:r>
-      <w:proofErr w:type="spellStart"/>
       <w:r>
         <w:rPr>
           <w:rFonts w:ascii="Times New Roman" w:eastAsia="宋体" w:hAnsi="Times New Roman" w:cs="Times New Roman" w:hint="eastAsia"/>
         </w:rPr>
         <w:t>judRunner</w:t>
       </w:r>
-      <w:proofErr w:type="spellEnd"/>
       <w:r>
         <w:rPr>
           <w:rFonts w:ascii="Times New Roman" w:eastAsia="宋体" w:hAnsi="Times New Roman" w:cs="Times New Roman" w:hint="eastAsia"/>
         </w:rPr>
         <w:t>利用虚函数</w:t>
       </w:r>
-      <w:proofErr w:type="spellStart"/>
       <w:r>
         <w:rPr>
           <w:rFonts w:ascii="Times New Roman" w:eastAsia="宋体" w:hAnsi="Times New Roman" w:cs="Times New Roman" w:hint="eastAsia"/>
         </w:rPr>
         <w:t>StartJud</w:t>
       </w:r>
-      <w:proofErr w:type="spellEnd"/>
       <w:r>
         <w:rPr>
           <w:rFonts w:ascii="Times New Roman" w:eastAsia="宋体" w:hAnsi="Times New Roman" w:cs="Times New Roman" w:hint="eastAsia"/>
@@ -6167,17 +5763,15 @@
         <w:spacing w:line="276" w:lineRule="auto"/>
         <w:jc w:val="left"/>
         <w:rPr>
-          <w:rFonts w:ascii="Times New Roman" w:eastAsia="宋体" w:hAnsi="Times New Roman" w:cs="Times New Roman" w:hint="eastAsia"/>
-        </w:rPr>
-      </w:pPr>
-      <w:proofErr w:type="spellStart"/>
+          <w:rFonts w:ascii="Times New Roman" w:eastAsia="宋体" w:hAnsi="Times New Roman" w:cs="Times New Roman"/>
+        </w:rPr>
+      </w:pPr>
       <w:r>
         <w:rPr>
           <w:rFonts w:ascii="Times New Roman" w:eastAsia="宋体" w:hAnsi="Times New Roman" w:cs="Times New Roman" w:hint="eastAsia"/>
         </w:rPr>
         <w:t>JudgingWidget</w:t>
       </w:r>
-      <w:proofErr w:type="spellEnd"/>
       <w:r>
         <w:rPr>
           <w:rFonts w:ascii="Times New Roman" w:eastAsia="宋体" w:hAnsi="Times New Roman" w:cs="Times New Roman" w:hint="eastAsia"/>
@@ -6217,42 +5811,12 @@
         </w:rPr>
         <w:t xml:space="preserve"> </w:t>
       </w:r>
-      <w:proofErr w:type="spellStart"/>
-      <w:r>
-        <w:rPr>
-          <w:rFonts w:ascii="Times New Roman" w:eastAsia="宋体" w:hAnsi="Times New Roman" w:cs="Times New Roman" w:hint="eastAsia"/>
-        </w:rPr>
-        <w:t>submissioninfo.h</w:t>
-      </w:r>
-      <w:proofErr w:type="spellEnd"/>
-      <w:r>
-        <w:rPr>
-          <w:rFonts w:ascii="Times New Roman" w:eastAsia="宋体" w:hAnsi="Times New Roman" w:cs="Times New Roman" w:hint="eastAsia"/>
-        </w:rPr>
-        <w:t>/</w:t>
-      </w:r>
-      <w:proofErr w:type="spellStart"/>
-      <w:r>
-        <w:rPr>
-          <w:rFonts w:ascii="Times New Roman" w:eastAsia="宋体" w:hAnsi="Times New Roman" w:cs="Times New Roman" w:hint="eastAsia"/>
-        </w:rPr>
-        <w:t>cpp</w:t>
-      </w:r>
-      <w:proofErr w:type="spellEnd"/>
-      <w:r>
-        <w:rPr>
-          <w:rFonts w:ascii="Times New Roman" w:eastAsia="宋体" w:hAnsi="Times New Roman" w:cs="Times New Roman" w:hint="eastAsia"/>
-        </w:rPr>
-        <w:t>/</w:t>
-      </w:r>
-      <w:proofErr w:type="spellStart"/>
-      <w:r>
-        <w:rPr>
-          <w:rFonts w:ascii="Times New Roman" w:eastAsia="宋体" w:hAnsi="Times New Roman" w:cs="Times New Roman" w:hint="eastAsia"/>
-        </w:rPr>
-        <w:t>ui</w:t>
-      </w:r>
-      <w:proofErr w:type="spellEnd"/>
+      <w:r>
+        <w:rPr>
+          <w:rFonts w:ascii="Times New Roman" w:eastAsia="宋体" w:hAnsi="Times New Roman" w:cs="Times New Roman" w:hint="eastAsia"/>
+        </w:rPr>
+        <w:t>submissioninfo.h/cpp/ui</w:t>
+      </w:r>
     </w:p>
     <w:p>
       <w:pPr>
@@ -6287,60 +5851,148 @@
           <w:b/>
           <w:bCs/>
         </w:rPr>
-        <w:t>3.3.</w:t>
-      </w:r>
+        <w:t xml:space="preserve">3.3.5 </w:t>
+      </w:r>
+      <w:r>
+        <w:rPr>
+          <w:rFonts w:ascii="Times New Roman" w:eastAsia="宋体" w:hAnsi="Times New Roman" w:cs="Times New Roman" w:hint="eastAsia"/>
+        </w:rPr>
+        <w:t>login.h/cpp/ui</w:t>
+      </w:r>
+    </w:p>
+    <w:p>
+      <w:pPr>
+        <w:snapToGrid w:val="0"/>
+        <w:spacing w:line="276" w:lineRule="auto"/>
+        <w:ind w:left="425"/>
+        <w:jc w:val="left"/>
+        <w:rPr>
+          <w:rFonts w:ascii="Times New Roman" w:eastAsia="宋体" w:hAnsi="Times New Roman" w:cs="Times New Roman"/>
+        </w:rPr>
+      </w:pPr>
+      <w:r>
+        <w:rPr>
+          <w:rFonts w:ascii="Times New Roman" w:eastAsia="宋体" w:hAnsi="Times New Roman" w:cs="Times New Roman" w:hint="eastAsia"/>
+        </w:rPr>
+        <w:t>学生端登录界面，同时负责在登录成功后解包相关文件</w:t>
+      </w:r>
+    </w:p>
+    <w:p>
+      <w:pPr>
+        <w:snapToGrid w:val="0"/>
+        <w:spacing w:line="276" w:lineRule="auto"/>
+        <w:ind w:firstLine="425"/>
+        <w:contextualSpacing/>
+        <w:jc w:val="left"/>
+        <w:rPr>
+          <w:rFonts w:ascii="Arial" w:eastAsia="黑体" w:hAnsi="Arial" w:cs="Arial"/>
+        </w:rPr>
+      </w:pPr>
+      <w:r>
+        <w:rPr>
+          <w:rFonts w:ascii="Arial" w:eastAsia="黑体" w:hAnsi="Arial" w:cs="Arial" w:hint="eastAsia"/>
+        </w:rPr>
+        <w:t>3</w:t>
+      </w:r>
+      <w:r>
+        <w:rPr>
+          <w:rFonts w:ascii="Arial" w:eastAsia="黑体" w:hAnsi="Arial" w:cs="Arial" w:hint="eastAsia"/>
+        </w:rPr>
+        <w:t>.</w:t>
+      </w:r>
+      <w:r>
+        <w:rPr>
+          <w:rFonts w:ascii="Arial" w:eastAsia="黑体" w:hAnsi="Arial" w:cs="Arial" w:hint="eastAsia"/>
+        </w:rPr>
+        <w:t>4</w:t>
+      </w:r>
+      <w:r>
+        <w:rPr>
+          <w:rFonts w:ascii="Arial" w:eastAsia="黑体" w:hAnsi="Arial" w:cs="Arial" w:hint="eastAsia"/>
+        </w:rPr>
+        <w:t xml:space="preserve"> </w:t>
+      </w:r>
+      <w:r>
+        <w:rPr>
+          <w:rFonts w:ascii="Arial" w:eastAsia="黑体" w:hAnsi="Arial" w:cs="Arial" w:hint="eastAsia"/>
+        </w:rPr>
+        <w:t>功能窗口类</w:t>
+      </w:r>
+    </w:p>
+    <w:p>
+      <w:pPr>
+        <w:snapToGrid w:val="0"/>
+        <w:spacing w:line="276" w:lineRule="auto"/>
+        <w:ind w:left="425"/>
+        <w:jc w:val="left"/>
+        <w:rPr>
+          <w:rFonts w:ascii="Times New Roman" w:eastAsia="宋体" w:hAnsi="Times New Roman" w:cs="Times New Roman"/>
+        </w:rPr>
+      </w:pPr>
       <w:r>
         <w:rPr>
           <w:rFonts w:ascii="Times New Roman" w:eastAsia="宋体" w:hAnsi="Times New Roman" w:cs="Times New Roman" w:hint="eastAsia"/>
           <w:b/>
           <w:bCs/>
         </w:rPr>
-        <w:t>5</w:t>
-      </w:r>
+        <w:t>3.4.1</w:t>
+      </w:r>
+      <w:r>
+        <w:rPr>
+          <w:rFonts w:ascii="Times New Roman" w:eastAsia="宋体" w:hAnsi="Times New Roman" w:cs="Times New Roman" w:hint="eastAsia"/>
+        </w:rPr>
+        <w:t xml:space="preserve"> mainwindow.h/cpp/ui</w:t>
+      </w:r>
+    </w:p>
+    <w:p>
+      <w:pPr>
+        <w:snapToGrid w:val="0"/>
+        <w:spacing w:line="276" w:lineRule="auto"/>
+        <w:ind w:left="425"/>
+        <w:jc w:val="left"/>
+        <w:rPr>
+          <w:rFonts w:ascii="Times New Roman" w:eastAsia="宋体" w:hAnsi="Times New Roman" w:cs="Times New Roman"/>
+        </w:rPr>
+      </w:pPr>
+      <w:r>
+        <w:rPr>
+          <w:rFonts w:ascii="Times New Roman" w:eastAsia="宋体" w:hAnsi="Times New Roman" w:cs="Times New Roman" w:hint="eastAsia"/>
+        </w:rPr>
+        <w:t>主页，同时负责在打开比赛文件时解包比赛试题包文件</w:t>
+      </w:r>
+    </w:p>
+    <w:p>
+      <w:pPr>
+        <w:snapToGrid w:val="0"/>
+        <w:spacing w:line="276" w:lineRule="auto"/>
+        <w:ind w:left="425"/>
+        <w:jc w:val="left"/>
+        <w:rPr>
+          <w:rFonts w:ascii="Times New Roman" w:eastAsia="宋体" w:hAnsi="Times New Roman" w:cs="Times New Roman"/>
+        </w:rPr>
+      </w:pPr>
       <w:r>
         <w:rPr>
           <w:rFonts w:ascii="Times New Roman" w:eastAsia="宋体" w:hAnsi="Times New Roman" w:cs="Times New Roman" w:hint="eastAsia"/>
           <w:b/>
           <w:bCs/>
         </w:rPr>
-        <w:t xml:space="preserve"> </w:t>
-      </w:r>
-      <w:proofErr w:type="spellStart"/>
-      <w:r>
-        <w:rPr>
-          <w:rFonts w:ascii="Times New Roman" w:eastAsia="宋体" w:hAnsi="Times New Roman" w:cs="Times New Roman" w:hint="eastAsia"/>
-        </w:rPr>
-        <w:t>login.h</w:t>
-      </w:r>
-      <w:proofErr w:type="spellEnd"/>
-      <w:r>
-        <w:rPr>
-          <w:rFonts w:ascii="Times New Roman" w:eastAsia="宋体" w:hAnsi="Times New Roman" w:cs="Times New Roman" w:hint="eastAsia"/>
-        </w:rPr>
-        <w:t>/</w:t>
-      </w:r>
-      <w:proofErr w:type="spellStart"/>
-      <w:r>
-        <w:rPr>
-          <w:rFonts w:ascii="Times New Roman" w:eastAsia="宋体" w:hAnsi="Times New Roman" w:cs="Times New Roman" w:hint="eastAsia"/>
-        </w:rPr>
-        <w:t>cpp</w:t>
-      </w:r>
-      <w:proofErr w:type="spellEnd"/>
-      <w:r>
-        <w:rPr>
-          <w:rFonts w:ascii="Times New Roman" w:eastAsia="宋体" w:hAnsi="Times New Roman" w:cs="Times New Roman" w:hint="eastAsia"/>
-        </w:rPr>
-        <w:t>/</w:t>
-      </w:r>
-      <w:proofErr w:type="spellStart"/>
-      <w:r>
-        <w:rPr>
-          <w:rFonts w:ascii="Times New Roman" w:eastAsia="宋体" w:hAnsi="Times New Roman" w:cs="Times New Roman" w:hint="eastAsia"/>
-        </w:rPr>
-        <w:t>ui</w:t>
-      </w:r>
-      <w:proofErr w:type="spellEnd"/>
+        <w:t>3.4.</w:t>
+      </w:r>
+      <w:r>
+        <w:rPr>
+          <w:rFonts w:ascii="Times New Roman" w:eastAsia="宋体" w:hAnsi="Times New Roman" w:cs="Times New Roman" w:hint="eastAsia"/>
+          <w:b/>
+          <w:bCs/>
+        </w:rPr>
+        <w:t>2</w:t>
+      </w:r>
+      <w:r>
+        <w:rPr>
+          <w:rFonts w:ascii="Times New Roman" w:eastAsia="宋体" w:hAnsi="Times New Roman" w:cs="Times New Roman" w:hint="eastAsia"/>
+        </w:rPr>
+        <w:t xml:space="preserve"> contesteditor.h/cpp/ui</w:t>
+      </w:r>
     </w:p>
     <w:p>
       <w:pPr>
@@ -6356,7 +6008,283 @@
         <w:rPr>
           <w:rFonts w:ascii="Times New Roman" w:eastAsia="宋体" w:hAnsi="Times New Roman" w:cs="Times New Roman" w:hint="eastAsia"/>
         </w:rPr>
-        <w:t>学生端登录界面，同时负责在登录成功后解包相关文件</w:t>
+        <w:t>比赛信息</w:t>
+      </w:r>
+      <w:r>
+        <w:rPr>
+          <w:rFonts w:ascii="Times New Roman" w:eastAsia="宋体" w:hAnsi="Times New Roman" w:cs="Times New Roman" w:hint="eastAsia"/>
+        </w:rPr>
+        <w:t>编辑页面</w:t>
+      </w:r>
+      <w:r>
+        <w:rPr>
+          <w:rFonts w:ascii="Times New Roman" w:eastAsia="宋体" w:hAnsi="Times New Roman" w:cs="Times New Roman" w:hint="eastAsia"/>
+        </w:rPr>
+        <w:t>，同时作为其他设置窗体和评测面板的入口以及学生包导出的入口</w:t>
+      </w:r>
+    </w:p>
+    <w:p>
+      <w:pPr>
+        <w:snapToGrid w:val="0"/>
+        <w:spacing w:line="276" w:lineRule="auto"/>
+        <w:ind w:left="425"/>
+        <w:jc w:val="left"/>
+        <w:rPr>
+          <w:rFonts w:ascii="Times New Roman" w:eastAsia="宋体" w:hAnsi="Times New Roman" w:cs="Times New Roman"/>
+        </w:rPr>
+      </w:pPr>
+      <w:r>
+        <w:rPr>
+          <w:rFonts w:ascii="Times New Roman" w:eastAsia="宋体" w:hAnsi="Times New Roman" w:cs="Times New Roman" w:hint="eastAsia"/>
+          <w:b/>
+          <w:bCs/>
+        </w:rPr>
+        <w:t>3.4.</w:t>
+      </w:r>
+      <w:r>
+        <w:rPr>
+          <w:rFonts w:ascii="Times New Roman" w:eastAsia="宋体" w:hAnsi="Times New Roman" w:cs="Times New Roman" w:hint="eastAsia"/>
+          <w:b/>
+          <w:bCs/>
+        </w:rPr>
+        <w:t>3</w:t>
+      </w:r>
+      <w:r>
+        <w:rPr>
+          <w:rFonts w:ascii="Times New Roman" w:eastAsia="宋体" w:hAnsi="Times New Roman" w:cs="Times New Roman" w:hint="eastAsia"/>
+        </w:rPr>
+        <w:t xml:space="preserve"> judgepanel.h/cpp/ui</w:t>
+      </w:r>
+    </w:p>
+    <w:p>
+      <w:pPr>
+        <w:snapToGrid w:val="0"/>
+        <w:spacing w:line="276" w:lineRule="auto"/>
+        <w:ind w:left="425"/>
+        <w:jc w:val="left"/>
+        <w:rPr>
+          <w:rFonts w:ascii="Times New Roman" w:eastAsia="宋体" w:hAnsi="Times New Roman" w:cs="Times New Roman"/>
+        </w:rPr>
+      </w:pPr>
+      <w:r>
+        <w:rPr>
+          <w:rFonts w:ascii="Times New Roman" w:eastAsia="宋体" w:hAnsi="Times New Roman" w:cs="Times New Roman" w:hint="eastAsia"/>
+        </w:rPr>
+        <w:t>教师端</w:t>
+      </w:r>
+      <w:r>
+        <w:rPr>
+          <w:rFonts w:ascii="Times New Roman" w:eastAsia="宋体" w:hAnsi="Times New Roman" w:cs="Times New Roman" w:hint="eastAsia"/>
+        </w:rPr>
+        <w:t>评测页面</w:t>
+      </w:r>
+      <w:r>
+        <w:rPr>
+          <w:rFonts w:ascii="Times New Roman" w:eastAsia="宋体" w:hAnsi="Times New Roman" w:cs="Times New Roman" w:hint="eastAsia"/>
+        </w:rPr>
+        <w:t>，支持学生提交批量导入，一键测评，部分题重测，查看学生代码和导出结果</w:t>
+      </w:r>
+    </w:p>
+    <w:p>
+      <w:pPr>
+        <w:snapToGrid w:val="0"/>
+        <w:spacing w:line="276" w:lineRule="auto"/>
+        <w:ind w:left="425"/>
+        <w:jc w:val="left"/>
+        <w:rPr>
+          <w:rFonts w:ascii="Times New Roman" w:eastAsia="宋体" w:hAnsi="Times New Roman" w:cs="Times New Roman"/>
+        </w:rPr>
+      </w:pPr>
+      <w:r>
+        <w:rPr>
+          <w:rFonts w:ascii="Times New Roman" w:eastAsia="宋体" w:hAnsi="Times New Roman" w:cs="Times New Roman" w:hint="eastAsia"/>
+          <w:b/>
+          <w:bCs/>
+        </w:rPr>
+        <w:t>3.4.4</w:t>
+      </w:r>
+      <w:r>
+        <w:rPr>
+          <w:rFonts w:ascii="Times New Roman" w:eastAsia="宋体" w:hAnsi="Times New Roman" w:cs="Times New Roman" w:hint="eastAsia"/>
+        </w:rPr>
+        <w:t xml:space="preserve"> problemeditor.h/cpp/ui</w:t>
+      </w:r>
+    </w:p>
+    <w:p>
+      <w:pPr>
+        <w:snapToGrid w:val="0"/>
+        <w:spacing w:line="276" w:lineRule="auto"/>
+        <w:ind w:left="425"/>
+        <w:jc w:val="left"/>
+        <w:rPr>
+          <w:rFonts w:ascii="Times New Roman" w:eastAsia="宋体" w:hAnsi="Times New Roman" w:cs="Times New Roman"/>
+        </w:rPr>
+      </w:pPr>
+      <w:r>
+        <w:rPr>
+          <w:rFonts w:ascii="Times New Roman" w:eastAsia="宋体" w:hAnsi="Times New Roman" w:cs="Times New Roman" w:hint="eastAsia"/>
+        </w:rPr>
+        <w:t>问题信息</w:t>
+      </w:r>
+      <w:r>
+        <w:rPr>
+          <w:rFonts w:ascii="Times New Roman" w:eastAsia="宋体" w:hAnsi="Times New Roman" w:cs="Times New Roman" w:hint="eastAsia"/>
+        </w:rPr>
+        <w:t>编辑页面</w:t>
+      </w:r>
+    </w:p>
+    <w:p>
+      <w:pPr>
+        <w:snapToGrid w:val="0"/>
+        <w:spacing w:line="276" w:lineRule="auto"/>
+        <w:ind w:left="425"/>
+        <w:jc w:val="left"/>
+        <w:rPr>
+          <w:rFonts w:ascii="Times New Roman" w:eastAsia="宋体" w:hAnsi="Times New Roman" w:cs="Times New Roman"/>
+        </w:rPr>
+      </w:pPr>
+      <w:r>
+        <w:rPr>
+          <w:rFonts w:ascii="Times New Roman" w:eastAsia="宋体" w:hAnsi="Times New Roman" w:cs="Times New Roman" w:hint="eastAsia"/>
+          <w:b/>
+          <w:bCs/>
+        </w:rPr>
+        <w:t>3.4.5</w:t>
+      </w:r>
+      <w:r>
+        <w:rPr>
+          <w:rFonts w:ascii="Times New Roman" w:eastAsia="宋体" w:hAnsi="Times New Roman" w:cs="Times New Roman" w:hint="eastAsia"/>
+        </w:rPr>
+        <w:t xml:space="preserve"> testdataprocessor.h/cpp/ui</w:t>
+      </w:r>
+    </w:p>
+    <w:p>
+      <w:pPr>
+        <w:snapToGrid w:val="0"/>
+        <w:spacing w:line="276" w:lineRule="auto"/>
+        <w:ind w:left="425"/>
+        <w:jc w:val="left"/>
+        <w:rPr>
+          <w:rFonts w:ascii="Times New Roman" w:eastAsia="宋体" w:hAnsi="Times New Roman" w:cs="Times New Roman"/>
+        </w:rPr>
+      </w:pPr>
+      <w:r>
+        <w:rPr>
+          <w:rFonts w:ascii="Times New Roman" w:eastAsia="宋体" w:hAnsi="Times New Roman" w:cs="Times New Roman" w:hint="eastAsia"/>
+        </w:rPr>
+        <w:t>测试数据</w:t>
+      </w:r>
+      <w:r>
+        <w:rPr>
+          <w:rFonts w:ascii="Times New Roman" w:eastAsia="宋体" w:hAnsi="Times New Roman" w:cs="Times New Roman" w:hint="eastAsia"/>
+        </w:rPr>
+        <w:t>信息编辑页面及测试数据生成、验证执行工具</w:t>
+      </w:r>
+    </w:p>
+    <w:p>
+      <w:pPr>
+        <w:snapToGrid w:val="0"/>
+        <w:spacing w:line="276" w:lineRule="auto"/>
+        <w:ind w:left="425"/>
+        <w:jc w:val="left"/>
+        <w:rPr>
+          <w:rFonts w:ascii="Times New Roman" w:eastAsia="宋体" w:hAnsi="Times New Roman" w:cs="Times New Roman"/>
+        </w:rPr>
+      </w:pPr>
+      <w:r>
+        <w:rPr>
+          <w:rFonts w:ascii="Times New Roman" w:eastAsia="宋体" w:hAnsi="Times New Roman" w:cs="Times New Roman" w:hint="eastAsia"/>
+          <w:b/>
+          <w:bCs/>
+        </w:rPr>
+        <w:t>3.4.</w:t>
+      </w:r>
+      <w:r>
+        <w:rPr>
+          <w:rFonts w:ascii="Times New Roman" w:eastAsia="宋体" w:hAnsi="Times New Roman" w:cs="Times New Roman" w:hint="eastAsia"/>
+          <w:b/>
+          <w:bCs/>
+        </w:rPr>
+        <w:t>6</w:t>
+      </w:r>
+      <w:r>
+        <w:rPr>
+          <w:rFonts w:ascii="Times New Roman" w:eastAsia="宋体" w:hAnsi="Times New Roman" w:cs="Times New Roman" w:hint="eastAsia"/>
+        </w:rPr>
+        <w:t xml:space="preserve"> judgesetting.h/cpp/ui</w:t>
+      </w:r>
+    </w:p>
+    <w:p>
+      <w:pPr>
+        <w:snapToGrid w:val="0"/>
+        <w:spacing w:line="276" w:lineRule="auto"/>
+        <w:ind w:left="425"/>
+        <w:jc w:val="left"/>
+        <w:rPr>
+          <w:rFonts w:ascii="Times New Roman" w:eastAsia="宋体" w:hAnsi="Times New Roman" w:cs="Times New Roman"/>
+        </w:rPr>
+      </w:pPr>
+      <w:r>
+        <w:rPr>
+          <w:rFonts w:ascii="Times New Roman" w:eastAsia="宋体" w:hAnsi="Times New Roman" w:cs="Times New Roman" w:hint="eastAsia"/>
+        </w:rPr>
+        <w:t>评测流程设置页面</w:t>
+      </w:r>
+    </w:p>
+    <w:p>
+      <w:pPr>
+        <w:snapToGrid w:val="0"/>
+        <w:spacing w:line="276" w:lineRule="auto"/>
+        <w:ind w:left="425"/>
+        <w:jc w:val="left"/>
+        <w:rPr>
+          <w:rFonts w:ascii="Times New Roman" w:eastAsia="宋体" w:hAnsi="Times New Roman" w:cs="Times New Roman"/>
+        </w:rPr>
+      </w:pPr>
+      <w:r>
+        <w:rPr>
+          <w:rFonts w:ascii="Times New Roman" w:eastAsia="宋体" w:hAnsi="Times New Roman" w:cs="Times New Roman" w:hint="eastAsia"/>
+          <w:b/>
+          <w:bCs/>
+        </w:rPr>
+        <w:t>3.4.</w:t>
+      </w:r>
+      <w:r>
+        <w:rPr>
+          <w:rFonts w:ascii="Times New Roman" w:eastAsia="宋体" w:hAnsi="Times New Roman" w:cs="Times New Roman" w:hint="eastAsia"/>
+          <w:b/>
+          <w:bCs/>
+        </w:rPr>
+        <w:t>7</w:t>
+      </w:r>
+      <w:r>
+        <w:rPr>
+          <w:rFonts w:ascii="Times New Roman" w:eastAsia="宋体" w:hAnsi="Times New Roman" w:cs="Times New Roman" w:hint="eastAsia"/>
+        </w:rPr>
+        <w:t xml:space="preserve"> studenteditor.h/cpp/ui</w:t>
+      </w:r>
+    </w:p>
+    <w:p>
+      <w:pPr>
+        <w:snapToGrid w:val="0"/>
+        <w:spacing w:line="276" w:lineRule="auto"/>
+        <w:ind w:left="425"/>
+        <w:jc w:val="left"/>
+        <w:rPr>
+          <w:rFonts w:ascii="Times New Roman" w:eastAsia="宋体" w:hAnsi="Times New Roman" w:cs="Times New Roman"/>
+        </w:rPr>
+      </w:pPr>
+      <w:r>
+        <w:rPr>
+          <w:rFonts w:ascii="Times New Roman" w:eastAsia="宋体" w:hAnsi="Times New Roman" w:cs="Times New Roman" w:hint="eastAsia"/>
+        </w:rPr>
+        <w:t>学生端</w:t>
+      </w:r>
+      <w:r>
+        <w:rPr>
+          <w:rFonts w:ascii="Times New Roman" w:eastAsia="宋体" w:hAnsi="Times New Roman" w:cs="Times New Roman" w:hint="eastAsia"/>
+        </w:rPr>
+        <w:t>题目查看、代码测试及提交包导出</w:t>
       </w:r>
     </w:p>
     <w:p>
@@ -6386,7 +6314,7 @@
         <w:rPr>
           <w:rFonts w:ascii="Arial" w:eastAsia="黑体" w:hAnsi="Arial" w:cs="Arial" w:hint="eastAsia"/>
         </w:rPr>
-        <w:t>4</w:t>
+        <w:t>5</w:t>
       </w:r>
       <w:r>
         <w:rPr>
@@ -6398,7 +6326,7 @@
         <w:rPr>
           <w:rFonts w:ascii="Arial" w:eastAsia="黑体" w:hAnsi="Arial" w:cs="Arial" w:hint="eastAsia"/>
         </w:rPr>
-        <w:t>功能窗口类</w:t>
+        <w:t>杂项</w:t>
       </w:r>
     </w:p>
     <w:p>
@@ -6417,58 +6345,62 @@
           <w:b/>
           <w:bCs/>
         </w:rPr>
-        <w:t>3.4.</w:t>
-      </w:r>
+        <w:t xml:space="preserve">3.5.1 </w:t>
+      </w:r>
+      <w:r>
+        <w:rPr>
+          <w:rFonts w:ascii="Times New Roman" w:eastAsia="宋体" w:hAnsi="Times New Roman" w:cs="Times New Roman" w:hint="eastAsia"/>
+        </w:rPr>
+        <w:t>main.cpp</w:t>
+      </w:r>
+    </w:p>
+    <w:p>
+      <w:pPr>
+        <w:snapToGrid w:val="0"/>
+        <w:spacing w:line="276" w:lineRule="auto"/>
+        <w:ind w:left="425"/>
+        <w:jc w:val="left"/>
+        <w:rPr>
+          <w:rFonts w:ascii="Times New Roman" w:eastAsia="宋体" w:hAnsi="Times New Roman" w:cs="Times New Roman"/>
+        </w:rPr>
+      </w:pPr>
+      <w:r>
+        <w:rPr>
+          <w:rFonts w:ascii="Times New Roman" w:eastAsia="宋体" w:hAnsi="Times New Roman" w:cs="Times New Roman" w:hint="eastAsia"/>
+        </w:rPr>
+        <w:t>Qt</w:t>
+      </w:r>
+      <w:r>
+        <w:rPr>
+          <w:rFonts w:ascii="Times New Roman" w:eastAsia="宋体" w:hAnsi="Times New Roman" w:cs="Times New Roman" w:hint="eastAsia"/>
+        </w:rPr>
+        <w:t>自动生成的程序启动入口</w:t>
+      </w:r>
+    </w:p>
+    <w:p>
+      <w:pPr>
+        <w:snapToGrid w:val="0"/>
+        <w:spacing w:line="276" w:lineRule="auto"/>
+        <w:ind w:left="425"/>
+        <w:jc w:val="left"/>
+        <w:rPr>
+          <w:rFonts w:ascii="Times New Roman" w:eastAsia="宋体" w:hAnsi="Times New Roman" w:cs="Times New Roman"/>
+        </w:rPr>
+      </w:pPr>
       <w:r>
         <w:rPr>
           <w:rFonts w:ascii="Times New Roman" w:eastAsia="宋体" w:hAnsi="Times New Roman" w:cs="Times New Roman" w:hint="eastAsia"/>
           <w:b/>
           <w:bCs/>
         </w:rPr>
-        <w:t>1</w:t>
-      </w:r>
-      <w:r>
-        <w:rPr>
-          <w:rFonts w:ascii="Times New Roman" w:eastAsia="宋体" w:hAnsi="Times New Roman" w:cs="Times New Roman" w:hint="eastAsia"/>
-        </w:rPr>
-        <w:t xml:space="preserve"> </w:t>
-      </w:r>
-      <w:proofErr w:type="spellStart"/>
-      <w:r>
-        <w:rPr>
-          <w:rFonts w:ascii="Times New Roman" w:eastAsia="宋体" w:hAnsi="Times New Roman" w:cs="Times New Roman" w:hint="eastAsia"/>
-        </w:rPr>
-        <w:t>mainwindow.h</w:t>
-      </w:r>
-      <w:proofErr w:type="spellEnd"/>
-      <w:r>
-        <w:rPr>
-          <w:rFonts w:ascii="Times New Roman" w:eastAsia="宋体" w:hAnsi="Times New Roman" w:cs="Times New Roman" w:hint="eastAsia"/>
-        </w:rPr>
-        <w:t>/</w:t>
-      </w:r>
-      <w:proofErr w:type="spellStart"/>
-      <w:r>
-        <w:rPr>
-          <w:rFonts w:ascii="Times New Roman" w:eastAsia="宋体" w:hAnsi="Times New Roman" w:cs="Times New Roman" w:hint="eastAsia"/>
-        </w:rPr>
-        <w:t>cpp</w:t>
-      </w:r>
-      <w:proofErr w:type="spellEnd"/>
-      <w:r>
-        <w:rPr>
-          <w:rFonts w:ascii="Times New Roman" w:eastAsia="宋体" w:hAnsi="Times New Roman" w:cs="Times New Roman" w:hint="eastAsia"/>
-        </w:rPr>
-        <w:t>/</w:t>
-      </w:r>
-      <w:proofErr w:type="spellStart"/>
-      <w:r>
-        <w:rPr>
-          <w:rFonts w:ascii="Times New Roman" w:eastAsia="宋体" w:hAnsi="Times New Roman" w:cs="Times New Roman" w:hint="eastAsia"/>
-        </w:rPr>
-        <w:t>ui</w:t>
-      </w:r>
-      <w:proofErr w:type="spellEnd"/>
+        <w:t xml:space="preserve">3.5.2 </w:t>
+      </w:r>
+      <w:r>
+        <w:rPr>
+          <w:rFonts w:ascii="Times New Roman" w:eastAsia="宋体" w:hAnsi="Times New Roman" w:cs="Times New Roman" w:hint="eastAsia"/>
+        </w:rPr>
+        <w:t>ProjectOJ_zh_CN.ts</w:t>
+      </w:r>
     </w:p>
     <w:p>
       <w:pPr>
@@ -6484,726 +6416,14 @@
         <w:rPr>
           <w:rFonts w:ascii="Times New Roman" w:eastAsia="宋体" w:hAnsi="Times New Roman" w:cs="Times New Roman" w:hint="eastAsia"/>
         </w:rPr>
-        <w:t>主页，同时负责在打开比赛文件时解包比赛试题包文件</w:t>
-      </w:r>
-    </w:p>
-    <w:p>
-      <w:pPr>
-        <w:snapToGrid w:val="0"/>
-        <w:spacing w:line="276" w:lineRule="auto"/>
-        <w:ind w:left="425"/>
-        <w:jc w:val="left"/>
-        <w:rPr>
-          <w:rFonts w:ascii="Times New Roman" w:eastAsia="宋体" w:hAnsi="Times New Roman" w:cs="Times New Roman"/>
-        </w:rPr>
-      </w:pPr>
-      <w:r>
-        <w:rPr>
-          <w:rFonts w:ascii="Times New Roman" w:eastAsia="宋体" w:hAnsi="Times New Roman" w:cs="Times New Roman" w:hint="eastAsia"/>
-          <w:b/>
-          <w:bCs/>
-        </w:rPr>
-        <w:t>3.4.</w:t>
-      </w:r>
-      <w:r>
-        <w:rPr>
-          <w:rFonts w:ascii="Times New Roman" w:eastAsia="宋体" w:hAnsi="Times New Roman" w:cs="Times New Roman" w:hint="eastAsia"/>
-          <w:b/>
-          <w:bCs/>
-        </w:rPr>
-        <w:t>2</w:t>
-      </w:r>
-      <w:r>
-        <w:rPr>
-          <w:rFonts w:ascii="Times New Roman" w:eastAsia="宋体" w:hAnsi="Times New Roman" w:cs="Times New Roman" w:hint="eastAsia"/>
-        </w:rPr>
-        <w:t xml:space="preserve"> </w:t>
-      </w:r>
-      <w:proofErr w:type="spellStart"/>
-      <w:r>
-        <w:rPr>
-          <w:rFonts w:ascii="Times New Roman" w:eastAsia="宋体" w:hAnsi="Times New Roman" w:cs="Times New Roman" w:hint="eastAsia"/>
-        </w:rPr>
-        <w:t>contesteditor.h</w:t>
-      </w:r>
-      <w:proofErr w:type="spellEnd"/>
-      <w:r>
-        <w:rPr>
-          <w:rFonts w:ascii="Times New Roman" w:eastAsia="宋体" w:hAnsi="Times New Roman" w:cs="Times New Roman" w:hint="eastAsia"/>
-        </w:rPr>
-        <w:t>/</w:t>
-      </w:r>
-      <w:proofErr w:type="spellStart"/>
-      <w:r>
-        <w:rPr>
-          <w:rFonts w:ascii="Times New Roman" w:eastAsia="宋体" w:hAnsi="Times New Roman" w:cs="Times New Roman" w:hint="eastAsia"/>
-        </w:rPr>
-        <w:t>cpp</w:t>
-      </w:r>
-      <w:proofErr w:type="spellEnd"/>
-      <w:r>
-        <w:rPr>
-          <w:rFonts w:ascii="Times New Roman" w:eastAsia="宋体" w:hAnsi="Times New Roman" w:cs="Times New Roman" w:hint="eastAsia"/>
-        </w:rPr>
-        <w:t>/</w:t>
-      </w:r>
-      <w:proofErr w:type="spellStart"/>
-      <w:r>
-        <w:rPr>
-          <w:rFonts w:ascii="Times New Roman" w:eastAsia="宋体" w:hAnsi="Times New Roman" w:cs="Times New Roman" w:hint="eastAsia"/>
-        </w:rPr>
-        <w:t>ui</w:t>
-      </w:r>
-      <w:proofErr w:type="spellEnd"/>
-    </w:p>
-    <w:p>
-      <w:pPr>
-        <w:snapToGrid w:val="0"/>
-        <w:spacing w:line="276" w:lineRule="auto"/>
-        <w:ind w:left="425"/>
-        <w:jc w:val="left"/>
-        <w:rPr>
-          <w:rFonts w:ascii="Times New Roman" w:eastAsia="宋体" w:hAnsi="Times New Roman" w:cs="Times New Roman"/>
-        </w:rPr>
-      </w:pPr>
-      <w:r>
-        <w:rPr>
-          <w:rFonts w:ascii="Times New Roman" w:eastAsia="宋体" w:hAnsi="Times New Roman" w:cs="Times New Roman" w:hint="eastAsia"/>
-        </w:rPr>
-        <w:t>比赛信息</w:t>
-      </w:r>
-      <w:r>
-        <w:rPr>
-          <w:rFonts w:ascii="Times New Roman" w:eastAsia="宋体" w:hAnsi="Times New Roman" w:cs="Times New Roman" w:hint="eastAsia"/>
-        </w:rPr>
-        <w:t>编辑页面</w:t>
-      </w:r>
-      <w:r>
-        <w:rPr>
-          <w:rFonts w:ascii="Times New Roman" w:eastAsia="宋体" w:hAnsi="Times New Roman" w:cs="Times New Roman" w:hint="eastAsia"/>
-        </w:rPr>
-        <w:t>，同时作为其他设置窗体和评测面板的入口以及学生包导出的入口</w:t>
-      </w:r>
-    </w:p>
-    <w:p>
-      <w:pPr>
-        <w:snapToGrid w:val="0"/>
-        <w:spacing w:line="276" w:lineRule="auto"/>
-        <w:ind w:left="425"/>
-        <w:jc w:val="left"/>
-        <w:rPr>
-          <w:rFonts w:ascii="Times New Roman" w:eastAsia="宋体" w:hAnsi="Times New Roman" w:cs="Times New Roman"/>
-        </w:rPr>
-      </w:pPr>
-      <w:r>
-        <w:rPr>
-          <w:rFonts w:ascii="Times New Roman" w:eastAsia="宋体" w:hAnsi="Times New Roman" w:cs="Times New Roman" w:hint="eastAsia"/>
-          <w:b/>
-          <w:bCs/>
-        </w:rPr>
-        <w:t>3.4.</w:t>
-      </w:r>
-      <w:r>
-        <w:rPr>
-          <w:rFonts w:ascii="Times New Roman" w:eastAsia="宋体" w:hAnsi="Times New Roman" w:cs="Times New Roman" w:hint="eastAsia"/>
-          <w:b/>
-          <w:bCs/>
-        </w:rPr>
-        <w:t>3</w:t>
-      </w:r>
-      <w:r>
-        <w:rPr>
-          <w:rFonts w:ascii="Times New Roman" w:eastAsia="宋体" w:hAnsi="Times New Roman" w:cs="Times New Roman" w:hint="eastAsia"/>
-        </w:rPr>
-        <w:t xml:space="preserve"> </w:t>
-      </w:r>
-      <w:proofErr w:type="spellStart"/>
-      <w:r>
-        <w:rPr>
-          <w:rFonts w:ascii="Times New Roman" w:eastAsia="宋体" w:hAnsi="Times New Roman" w:cs="Times New Roman" w:hint="eastAsia"/>
-        </w:rPr>
-        <w:t>judgepanel</w:t>
-      </w:r>
-      <w:r>
-        <w:rPr>
-          <w:rFonts w:ascii="Times New Roman" w:eastAsia="宋体" w:hAnsi="Times New Roman" w:cs="Times New Roman" w:hint="eastAsia"/>
-        </w:rPr>
-        <w:t>.h</w:t>
-      </w:r>
-      <w:proofErr w:type="spellEnd"/>
-      <w:r>
-        <w:rPr>
-          <w:rFonts w:ascii="Times New Roman" w:eastAsia="宋体" w:hAnsi="Times New Roman" w:cs="Times New Roman" w:hint="eastAsia"/>
-        </w:rPr>
-        <w:t>/</w:t>
-      </w:r>
-      <w:proofErr w:type="spellStart"/>
-      <w:r>
-        <w:rPr>
-          <w:rFonts w:ascii="Times New Roman" w:eastAsia="宋体" w:hAnsi="Times New Roman" w:cs="Times New Roman" w:hint="eastAsia"/>
-        </w:rPr>
-        <w:t>cpp</w:t>
-      </w:r>
-      <w:proofErr w:type="spellEnd"/>
-      <w:r>
-        <w:rPr>
-          <w:rFonts w:ascii="Times New Roman" w:eastAsia="宋体" w:hAnsi="Times New Roman" w:cs="Times New Roman" w:hint="eastAsia"/>
-        </w:rPr>
-        <w:t>/</w:t>
-      </w:r>
-      <w:proofErr w:type="spellStart"/>
-      <w:r>
-        <w:rPr>
-          <w:rFonts w:ascii="Times New Roman" w:eastAsia="宋体" w:hAnsi="Times New Roman" w:cs="Times New Roman" w:hint="eastAsia"/>
-        </w:rPr>
-        <w:t>ui</w:t>
-      </w:r>
-      <w:proofErr w:type="spellEnd"/>
-    </w:p>
-    <w:p>
-      <w:pPr>
-        <w:snapToGrid w:val="0"/>
-        <w:spacing w:line="276" w:lineRule="auto"/>
-        <w:ind w:left="425"/>
-        <w:jc w:val="left"/>
-        <w:rPr>
-          <w:rFonts w:ascii="Times New Roman" w:eastAsia="宋体" w:hAnsi="Times New Roman" w:cs="Times New Roman"/>
-        </w:rPr>
-      </w:pPr>
-      <w:r>
-        <w:rPr>
-          <w:rFonts w:ascii="Times New Roman" w:eastAsia="宋体" w:hAnsi="Times New Roman" w:cs="Times New Roman" w:hint="eastAsia"/>
-        </w:rPr>
-        <w:t>教师端</w:t>
-      </w:r>
-      <w:r>
-        <w:rPr>
-          <w:rFonts w:ascii="Times New Roman" w:eastAsia="宋体" w:hAnsi="Times New Roman" w:cs="Times New Roman" w:hint="eastAsia"/>
-        </w:rPr>
-        <w:t>评测页面</w:t>
-      </w:r>
-      <w:r>
-        <w:rPr>
-          <w:rFonts w:ascii="Times New Roman" w:eastAsia="宋体" w:hAnsi="Times New Roman" w:cs="Times New Roman" w:hint="eastAsia"/>
-        </w:rPr>
-        <w:t>，支持学生提交批量导入，一键测评，部分题重测，查看学生代码和导出结果</w:t>
-      </w:r>
-    </w:p>
-    <w:p>
-      <w:pPr>
-        <w:snapToGrid w:val="0"/>
-        <w:spacing w:line="276" w:lineRule="auto"/>
-        <w:ind w:left="425"/>
-        <w:jc w:val="left"/>
-        <w:rPr>
-          <w:rFonts w:ascii="Times New Roman" w:eastAsia="宋体" w:hAnsi="Times New Roman" w:cs="Times New Roman"/>
-        </w:rPr>
-      </w:pPr>
-      <w:r>
-        <w:rPr>
-          <w:rFonts w:ascii="Times New Roman" w:eastAsia="宋体" w:hAnsi="Times New Roman" w:cs="Times New Roman" w:hint="eastAsia"/>
-          <w:b/>
-          <w:bCs/>
-        </w:rPr>
-        <w:t>3.4.</w:t>
-      </w:r>
-      <w:r>
-        <w:rPr>
-          <w:rFonts w:ascii="Times New Roman" w:eastAsia="宋体" w:hAnsi="Times New Roman" w:cs="Times New Roman" w:hint="eastAsia"/>
-          <w:b/>
-          <w:bCs/>
-        </w:rPr>
-        <w:t>4</w:t>
-      </w:r>
-      <w:r>
-        <w:rPr>
-          <w:rFonts w:ascii="Times New Roman" w:eastAsia="宋体" w:hAnsi="Times New Roman" w:cs="Times New Roman" w:hint="eastAsia"/>
-        </w:rPr>
-        <w:t xml:space="preserve"> </w:t>
-      </w:r>
-      <w:proofErr w:type="spellStart"/>
-      <w:r>
-        <w:rPr>
-          <w:rFonts w:ascii="Times New Roman" w:eastAsia="宋体" w:hAnsi="Times New Roman" w:cs="Times New Roman" w:hint="eastAsia"/>
-        </w:rPr>
-        <w:t>problemeditor.h</w:t>
-      </w:r>
-      <w:proofErr w:type="spellEnd"/>
-      <w:r>
-        <w:rPr>
-          <w:rFonts w:ascii="Times New Roman" w:eastAsia="宋体" w:hAnsi="Times New Roman" w:cs="Times New Roman" w:hint="eastAsia"/>
-        </w:rPr>
-        <w:t>/</w:t>
-      </w:r>
-      <w:proofErr w:type="spellStart"/>
-      <w:r>
-        <w:rPr>
-          <w:rFonts w:ascii="Times New Roman" w:eastAsia="宋体" w:hAnsi="Times New Roman" w:cs="Times New Roman" w:hint="eastAsia"/>
-        </w:rPr>
-        <w:t>cpp</w:t>
-      </w:r>
-      <w:proofErr w:type="spellEnd"/>
-      <w:r>
-        <w:rPr>
-          <w:rFonts w:ascii="Times New Roman" w:eastAsia="宋体" w:hAnsi="Times New Roman" w:cs="Times New Roman" w:hint="eastAsia"/>
-        </w:rPr>
-        <w:t>/</w:t>
-      </w:r>
-      <w:proofErr w:type="spellStart"/>
-      <w:r>
-        <w:rPr>
-          <w:rFonts w:ascii="Times New Roman" w:eastAsia="宋体" w:hAnsi="Times New Roman" w:cs="Times New Roman" w:hint="eastAsia"/>
-        </w:rPr>
-        <w:t>ui</w:t>
-      </w:r>
-      <w:proofErr w:type="spellEnd"/>
-    </w:p>
-    <w:p>
-      <w:pPr>
-        <w:snapToGrid w:val="0"/>
-        <w:spacing w:line="276" w:lineRule="auto"/>
-        <w:ind w:left="425"/>
-        <w:jc w:val="left"/>
-        <w:rPr>
-          <w:rFonts w:ascii="Times New Roman" w:eastAsia="宋体" w:hAnsi="Times New Roman" w:cs="Times New Roman"/>
-        </w:rPr>
-      </w:pPr>
-      <w:r>
-        <w:rPr>
-          <w:rFonts w:ascii="Times New Roman" w:eastAsia="宋体" w:hAnsi="Times New Roman" w:cs="Times New Roman" w:hint="eastAsia"/>
-        </w:rPr>
-        <w:t>问题信息</w:t>
-      </w:r>
-      <w:r>
-        <w:rPr>
-          <w:rFonts w:ascii="Times New Roman" w:eastAsia="宋体" w:hAnsi="Times New Roman" w:cs="Times New Roman" w:hint="eastAsia"/>
-        </w:rPr>
-        <w:t>编辑页面</w:t>
-      </w:r>
-    </w:p>
-    <w:p>
-      <w:pPr>
-        <w:snapToGrid w:val="0"/>
-        <w:spacing w:line="276" w:lineRule="auto"/>
-        <w:ind w:left="425"/>
-        <w:jc w:val="left"/>
-        <w:rPr>
-          <w:rFonts w:ascii="Times New Roman" w:eastAsia="宋体" w:hAnsi="Times New Roman" w:cs="Times New Roman"/>
-        </w:rPr>
-      </w:pPr>
-      <w:r>
-        <w:rPr>
-          <w:rFonts w:ascii="Times New Roman" w:eastAsia="宋体" w:hAnsi="Times New Roman" w:cs="Times New Roman" w:hint="eastAsia"/>
-          <w:b/>
-          <w:bCs/>
-        </w:rPr>
-        <w:t>3.4.</w:t>
-      </w:r>
-      <w:r>
-        <w:rPr>
-          <w:rFonts w:ascii="Times New Roman" w:eastAsia="宋体" w:hAnsi="Times New Roman" w:cs="Times New Roman" w:hint="eastAsia"/>
-          <w:b/>
-          <w:bCs/>
-        </w:rPr>
-        <w:t>5</w:t>
-      </w:r>
-      <w:r>
-        <w:rPr>
-          <w:rFonts w:ascii="Times New Roman" w:eastAsia="宋体" w:hAnsi="Times New Roman" w:cs="Times New Roman" w:hint="eastAsia"/>
-        </w:rPr>
-        <w:t xml:space="preserve"> </w:t>
-      </w:r>
-      <w:proofErr w:type="spellStart"/>
-      <w:r>
-        <w:rPr>
-          <w:rFonts w:ascii="Times New Roman" w:eastAsia="宋体" w:hAnsi="Times New Roman" w:cs="Times New Roman" w:hint="eastAsia"/>
-        </w:rPr>
-        <w:t>testdataprocessor.h</w:t>
-      </w:r>
-      <w:proofErr w:type="spellEnd"/>
-      <w:r>
-        <w:rPr>
-          <w:rFonts w:ascii="Times New Roman" w:eastAsia="宋体" w:hAnsi="Times New Roman" w:cs="Times New Roman" w:hint="eastAsia"/>
-        </w:rPr>
-        <w:t>/</w:t>
-      </w:r>
-      <w:proofErr w:type="spellStart"/>
-      <w:r>
-        <w:rPr>
-          <w:rFonts w:ascii="Times New Roman" w:eastAsia="宋体" w:hAnsi="Times New Roman" w:cs="Times New Roman" w:hint="eastAsia"/>
-        </w:rPr>
-        <w:t>cpp</w:t>
-      </w:r>
-      <w:proofErr w:type="spellEnd"/>
-      <w:r>
-        <w:rPr>
-          <w:rFonts w:ascii="Times New Roman" w:eastAsia="宋体" w:hAnsi="Times New Roman" w:cs="Times New Roman" w:hint="eastAsia"/>
-        </w:rPr>
-        <w:t>/</w:t>
-      </w:r>
-      <w:proofErr w:type="spellStart"/>
-      <w:r>
-        <w:rPr>
-          <w:rFonts w:ascii="Times New Roman" w:eastAsia="宋体" w:hAnsi="Times New Roman" w:cs="Times New Roman" w:hint="eastAsia"/>
-        </w:rPr>
-        <w:t>ui</w:t>
-      </w:r>
-      <w:proofErr w:type="spellEnd"/>
-    </w:p>
-    <w:p>
-      <w:pPr>
-        <w:snapToGrid w:val="0"/>
-        <w:spacing w:line="276" w:lineRule="auto"/>
-        <w:ind w:left="425"/>
-        <w:jc w:val="left"/>
-        <w:rPr>
-          <w:rFonts w:ascii="Times New Roman" w:eastAsia="宋体" w:hAnsi="Times New Roman" w:cs="Times New Roman" w:hint="eastAsia"/>
-        </w:rPr>
-      </w:pPr>
-      <w:r>
-        <w:rPr>
-          <w:rFonts w:ascii="Times New Roman" w:eastAsia="宋体" w:hAnsi="Times New Roman" w:cs="Times New Roman" w:hint="eastAsia"/>
-        </w:rPr>
-        <w:t>测试数据</w:t>
-      </w:r>
-      <w:r>
-        <w:rPr>
-          <w:rFonts w:ascii="Times New Roman" w:eastAsia="宋体" w:hAnsi="Times New Roman" w:cs="Times New Roman" w:hint="eastAsia"/>
-        </w:rPr>
-        <w:t>信息编辑页面及测试数据生成、验证执行工具</w:t>
-      </w:r>
-    </w:p>
-    <w:p>
-      <w:pPr>
-        <w:snapToGrid w:val="0"/>
-        <w:spacing w:line="276" w:lineRule="auto"/>
-        <w:ind w:left="425"/>
-        <w:jc w:val="left"/>
-        <w:rPr>
-          <w:rFonts w:ascii="Times New Roman" w:eastAsia="宋体" w:hAnsi="Times New Roman" w:cs="Times New Roman"/>
-        </w:rPr>
-      </w:pPr>
-      <w:r>
-        <w:rPr>
-          <w:rFonts w:ascii="Times New Roman" w:eastAsia="宋体" w:hAnsi="Times New Roman" w:cs="Times New Roman" w:hint="eastAsia"/>
-          <w:b/>
-          <w:bCs/>
-        </w:rPr>
-        <w:t>3.4.</w:t>
-      </w:r>
-      <w:r>
-        <w:rPr>
-          <w:rFonts w:ascii="Times New Roman" w:eastAsia="宋体" w:hAnsi="Times New Roman" w:cs="Times New Roman" w:hint="eastAsia"/>
-          <w:b/>
-          <w:bCs/>
-        </w:rPr>
-        <w:t>6</w:t>
-      </w:r>
-      <w:r>
-        <w:rPr>
-          <w:rFonts w:ascii="Times New Roman" w:eastAsia="宋体" w:hAnsi="Times New Roman" w:cs="Times New Roman" w:hint="eastAsia"/>
-        </w:rPr>
-        <w:t xml:space="preserve"> </w:t>
-      </w:r>
-      <w:proofErr w:type="spellStart"/>
-      <w:r>
-        <w:rPr>
-          <w:rFonts w:ascii="Times New Roman" w:eastAsia="宋体" w:hAnsi="Times New Roman" w:cs="Times New Roman" w:hint="eastAsia"/>
-        </w:rPr>
-        <w:t>judgesetting</w:t>
-      </w:r>
-      <w:r>
-        <w:rPr>
-          <w:rFonts w:ascii="Times New Roman" w:eastAsia="宋体" w:hAnsi="Times New Roman" w:cs="Times New Roman" w:hint="eastAsia"/>
-        </w:rPr>
-        <w:t>.h</w:t>
-      </w:r>
-      <w:proofErr w:type="spellEnd"/>
-      <w:r>
-        <w:rPr>
-          <w:rFonts w:ascii="Times New Roman" w:eastAsia="宋体" w:hAnsi="Times New Roman" w:cs="Times New Roman" w:hint="eastAsia"/>
-        </w:rPr>
-        <w:t>/</w:t>
-      </w:r>
-      <w:proofErr w:type="spellStart"/>
-      <w:r>
-        <w:rPr>
-          <w:rFonts w:ascii="Times New Roman" w:eastAsia="宋体" w:hAnsi="Times New Roman" w:cs="Times New Roman" w:hint="eastAsia"/>
-        </w:rPr>
-        <w:t>cpp</w:t>
-      </w:r>
-      <w:proofErr w:type="spellEnd"/>
-      <w:r>
-        <w:rPr>
-          <w:rFonts w:ascii="Times New Roman" w:eastAsia="宋体" w:hAnsi="Times New Roman" w:cs="Times New Roman" w:hint="eastAsia"/>
-        </w:rPr>
-        <w:t>/</w:t>
-      </w:r>
-      <w:proofErr w:type="spellStart"/>
-      <w:r>
-        <w:rPr>
-          <w:rFonts w:ascii="Times New Roman" w:eastAsia="宋体" w:hAnsi="Times New Roman" w:cs="Times New Roman" w:hint="eastAsia"/>
-        </w:rPr>
-        <w:t>ui</w:t>
-      </w:r>
-      <w:proofErr w:type="spellEnd"/>
-    </w:p>
-    <w:p>
-      <w:pPr>
-        <w:snapToGrid w:val="0"/>
-        <w:spacing w:line="276" w:lineRule="auto"/>
-        <w:ind w:left="425"/>
-        <w:jc w:val="left"/>
-        <w:rPr>
-          <w:rFonts w:ascii="Times New Roman" w:eastAsia="宋体" w:hAnsi="Times New Roman" w:cs="Times New Roman"/>
-        </w:rPr>
-      </w:pPr>
-      <w:r>
-        <w:rPr>
-          <w:rFonts w:ascii="Times New Roman" w:eastAsia="宋体" w:hAnsi="Times New Roman" w:cs="Times New Roman" w:hint="eastAsia"/>
-        </w:rPr>
-        <w:t>评测流程设置页面</w:t>
-      </w:r>
-    </w:p>
-    <w:p>
-      <w:pPr>
-        <w:snapToGrid w:val="0"/>
-        <w:spacing w:line="276" w:lineRule="auto"/>
-        <w:ind w:left="425"/>
-        <w:jc w:val="left"/>
-        <w:rPr>
-          <w:rFonts w:ascii="Times New Roman" w:eastAsia="宋体" w:hAnsi="Times New Roman" w:cs="Times New Roman"/>
-        </w:rPr>
-      </w:pPr>
-      <w:r>
-        <w:rPr>
-          <w:rFonts w:ascii="Times New Roman" w:eastAsia="宋体" w:hAnsi="Times New Roman" w:cs="Times New Roman" w:hint="eastAsia"/>
-          <w:b/>
-          <w:bCs/>
-        </w:rPr>
-        <w:t>3.4.</w:t>
-      </w:r>
-      <w:r>
-        <w:rPr>
-          <w:rFonts w:ascii="Times New Roman" w:eastAsia="宋体" w:hAnsi="Times New Roman" w:cs="Times New Roman" w:hint="eastAsia"/>
-          <w:b/>
-          <w:bCs/>
-        </w:rPr>
-        <w:t>7</w:t>
-      </w:r>
-      <w:r>
-        <w:rPr>
-          <w:rFonts w:ascii="Times New Roman" w:eastAsia="宋体" w:hAnsi="Times New Roman" w:cs="Times New Roman" w:hint="eastAsia"/>
-        </w:rPr>
-        <w:t xml:space="preserve"> </w:t>
-      </w:r>
-      <w:proofErr w:type="spellStart"/>
-      <w:r>
-        <w:rPr>
-          <w:rFonts w:ascii="Times New Roman" w:eastAsia="宋体" w:hAnsi="Times New Roman" w:cs="Times New Roman" w:hint="eastAsia"/>
-        </w:rPr>
-        <w:t>studenteditor</w:t>
-      </w:r>
-      <w:r>
-        <w:rPr>
-          <w:rFonts w:ascii="Times New Roman" w:eastAsia="宋体" w:hAnsi="Times New Roman" w:cs="Times New Roman" w:hint="eastAsia"/>
-        </w:rPr>
-        <w:t>.h</w:t>
-      </w:r>
-      <w:proofErr w:type="spellEnd"/>
-      <w:r>
-        <w:rPr>
-          <w:rFonts w:ascii="Times New Roman" w:eastAsia="宋体" w:hAnsi="Times New Roman" w:cs="Times New Roman" w:hint="eastAsia"/>
-        </w:rPr>
-        <w:t>/</w:t>
-      </w:r>
-      <w:proofErr w:type="spellStart"/>
-      <w:r>
-        <w:rPr>
-          <w:rFonts w:ascii="Times New Roman" w:eastAsia="宋体" w:hAnsi="Times New Roman" w:cs="Times New Roman" w:hint="eastAsia"/>
-        </w:rPr>
-        <w:t>cpp</w:t>
-      </w:r>
-      <w:proofErr w:type="spellEnd"/>
-      <w:r>
-        <w:rPr>
-          <w:rFonts w:ascii="Times New Roman" w:eastAsia="宋体" w:hAnsi="Times New Roman" w:cs="Times New Roman" w:hint="eastAsia"/>
-        </w:rPr>
-        <w:t>/</w:t>
-      </w:r>
-      <w:proofErr w:type="spellStart"/>
-      <w:r>
-        <w:rPr>
-          <w:rFonts w:ascii="Times New Roman" w:eastAsia="宋体" w:hAnsi="Times New Roman" w:cs="Times New Roman" w:hint="eastAsia"/>
-        </w:rPr>
-        <w:t>ui</w:t>
-      </w:r>
-      <w:proofErr w:type="spellEnd"/>
-    </w:p>
-    <w:p>
-      <w:pPr>
-        <w:snapToGrid w:val="0"/>
-        <w:spacing w:line="276" w:lineRule="auto"/>
-        <w:ind w:left="425"/>
-        <w:jc w:val="left"/>
-        <w:rPr>
-          <w:rFonts w:ascii="Times New Roman" w:eastAsia="宋体" w:hAnsi="Times New Roman" w:cs="Times New Roman"/>
-        </w:rPr>
-      </w:pPr>
-      <w:r>
-        <w:rPr>
-          <w:rFonts w:ascii="Times New Roman" w:eastAsia="宋体" w:hAnsi="Times New Roman" w:cs="Times New Roman" w:hint="eastAsia"/>
-        </w:rPr>
-        <w:t>学生端</w:t>
-      </w:r>
-      <w:r>
-        <w:rPr>
-          <w:rFonts w:ascii="Times New Roman" w:eastAsia="宋体" w:hAnsi="Times New Roman" w:cs="Times New Roman" w:hint="eastAsia"/>
-        </w:rPr>
-        <w:t>题目查看、代码测试及提交包导出</w:t>
-      </w:r>
-    </w:p>
-    <w:p>
-      <w:pPr>
-        <w:snapToGrid w:val="0"/>
-        <w:spacing w:line="276" w:lineRule="auto"/>
-        <w:ind w:firstLine="425"/>
-        <w:contextualSpacing/>
-        <w:jc w:val="left"/>
-        <w:rPr>
-          <w:rFonts w:ascii="Arial" w:eastAsia="黑体" w:hAnsi="Arial" w:cs="Arial"/>
-        </w:rPr>
-      </w:pPr>
-      <w:r>
-        <w:rPr>
-          <w:rFonts w:ascii="Arial" w:eastAsia="黑体" w:hAnsi="Arial" w:cs="Arial" w:hint="eastAsia"/>
-        </w:rPr>
-        <w:t>3</w:t>
-      </w:r>
-      <w:r>
-        <w:rPr>
-          <w:rFonts w:ascii="Arial" w:eastAsia="黑体" w:hAnsi="Arial" w:cs="Arial" w:hint="eastAsia"/>
-        </w:rPr>
-        <w:t>.</w:t>
-      </w:r>
-      <w:r>
-        <w:rPr>
-          <w:rFonts w:ascii="Arial" w:eastAsia="黑体" w:hAnsi="Arial" w:cs="Arial" w:hint="eastAsia"/>
-        </w:rPr>
-        <w:t>5</w:t>
-      </w:r>
-      <w:r>
-        <w:rPr>
-          <w:rFonts w:ascii="Arial" w:eastAsia="黑体" w:hAnsi="Arial" w:cs="Arial" w:hint="eastAsia"/>
-        </w:rPr>
-        <w:t xml:space="preserve"> </w:t>
-      </w:r>
-      <w:r>
-        <w:rPr>
-          <w:rFonts w:ascii="Arial" w:eastAsia="黑体" w:hAnsi="Arial" w:cs="Arial" w:hint="eastAsia"/>
-        </w:rPr>
-        <w:t>杂项</w:t>
-      </w:r>
-    </w:p>
-    <w:p>
-      <w:pPr>
-        <w:snapToGrid w:val="0"/>
-        <w:spacing w:line="276" w:lineRule="auto"/>
-        <w:ind w:left="425"/>
-        <w:jc w:val="left"/>
-        <w:rPr>
-          <w:rFonts w:ascii="Times New Roman" w:eastAsia="宋体" w:hAnsi="Times New Roman" w:cs="Times New Roman"/>
-        </w:rPr>
-      </w:pPr>
-      <w:r>
-        <w:rPr>
-          <w:rFonts w:ascii="Times New Roman" w:eastAsia="宋体" w:hAnsi="Times New Roman" w:cs="Times New Roman" w:hint="eastAsia"/>
-          <w:b/>
-          <w:bCs/>
-        </w:rPr>
-        <w:t xml:space="preserve">3.5.1 </w:t>
-      </w:r>
-      <w:r>
-        <w:rPr>
-          <w:rFonts w:ascii="Times New Roman" w:eastAsia="宋体" w:hAnsi="Times New Roman" w:cs="Times New Roman" w:hint="eastAsia"/>
-        </w:rPr>
-        <w:t>main.cpp</w:t>
-      </w:r>
-    </w:p>
-    <w:p>
-      <w:pPr>
-        <w:snapToGrid w:val="0"/>
-        <w:spacing w:line="276" w:lineRule="auto"/>
-        <w:ind w:left="425"/>
-        <w:jc w:val="left"/>
-        <w:rPr>
-          <w:rFonts w:ascii="Times New Roman" w:eastAsia="宋体" w:hAnsi="Times New Roman" w:cs="Times New Roman" w:hint="eastAsia"/>
-        </w:rPr>
-      </w:pPr>
-      <w:r>
-        <w:rPr>
-          <w:rFonts w:ascii="Times New Roman" w:eastAsia="宋体" w:hAnsi="Times New Roman" w:cs="Times New Roman" w:hint="eastAsia"/>
-        </w:rPr>
-        <w:t>Qt</w:t>
-      </w:r>
-      <w:r>
-        <w:rPr>
-          <w:rFonts w:ascii="Times New Roman" w:eastAsia="宋体" w:hAnsi="Times New Roman" w:cs="Times New Roman" w:hint="eastAsia"/>
-        </w:rPr>
-        <w:t>自动生成的程序启动入口</w:t>
-      </w:r>
-    </w:p>
-    <w:p>
-      <w:pPr>
-        <w:snapToGrid w:val="0"/>
-        <w:spacing w:line="276" w:lineRule="auto"/>
-        <w:ind w:left="425"/>
-        <w:jc w:val="left"/>
-        <w:rPr>
-          <w:rFonts w:ascii="Times New Roman" w:eastAsia="宋体" w:hAnsi="Times New Roman" w:cs="Times New Roman"/>
-        </w:rPr>
-      </w:pPr>
-      <w:r>
-        <w:rPr>
-          <w:rFonts w:ascii="Times New Roman" w:eastAsia="宋体" w:hAnsi="Times New Roman" w:cs="Times New Roman" w:hint="eastAsia"/>
-          <w:b/>
-          <w:bCs/>
-        </w:rPr>
-        <w:t xml:space="preserve">3.5.2 </w:t>
-      </w:r>
-      <w:proofErr w:type="spellStart"/>
-      <w:r>
-        <w:rPr>
-          <w:rFonts w:ascii="Times New Roman" w:eastAsia="宋体" w:hAnsi="Times New Roman" w:cs="Times New Roman" w:hint="eastAsia"/>
-        </w:rPr>
-        <w:t>ProjectOJ_zh_CN.ts</w:t>
-      </w:r>
-      <w:proofErr w:type="spellEnd"/>
-    </w:p>
-    <w:p>
-      <w:pPr>
-        <w:snapToGrid w:val="0"/>
-        <w:spacing w:line="276" w:lineRule="auto"/>
-        <w:ind w:left="425"/>
-        <w:jc w:val="left"/>
-        <w:rPr>
-          <w:rFonts w:ascii="Times New Roman" w:eastAsia="宋体" w:hAnsi="Times New Roman" w:cs="Times New Roman" w:hint="eastAsia"/>
-        </w:rPr>
-      </w:pPr>
-      <w:r>
-        <w:rPr>
-          <w:rFonts w:ascii="Times New Roman" w:eastAsia="宋体" w:hAnsi="Times New Roman" w:cs="Times New Roman" w:hint="eastAsia"/>
-        </w:rPr>
         <w:t>使用</w:t>
       </w:r>
-      <w:proofErr w:type="spellStart"/>
       <w:r>
         <w:rPr>
           <w:rFonts w:ascii="Times New Roman" w:eastAsia="宋体" w:hAnsi="Times New Roman" w:cs="Times New Roman" w:hint="eastAsia"/>
         </w:rPr>
         <w:t>QtLinguist</w:t>
       </w:r>
-      <w:proofErr w:type="spellEnd"/>
       <w:r>
         <w:rPr>
           <w:rFonts w:ascii="Times New Roman" w:eastAsia="宋体" w:hAnsi="Times New Roman" w:cs="Times New Roman" w:hint="eastAsia"/>
@@ -7409,7 +6629,7 @@
         <w:contextualSpacing/>
         <w:jc w:val="left"/>
         <w:rPr>
-          <w:rFonts w:ascii="Times New Roman" w:eastAsia="宋体" w:hAnsi="Times New Roman" w:cs="Times New Roman" w:hint="eastAsia"/>
+          <w:rFonts w:ascii="Times New Roman" w:eastAsia="宋体" w:hAnsi="Times New Roman" w:cs="Times New Roman"/>
           <w:b/>
           <w:bCs/>
         </w:rPr>
@@ -7460,18 +6680,8 @@
           <w:b/>
           <w:bCs/>
         </w:rPr>
-        <w:t>.</w:t>
-      </w:r>
-      <w:proofErr w:type="spellStart"/>
-      <w:r>
-        <w:rPr>
-          <w:rFonts w:ascii="Times New Roman" w:eastAsia="宋体" w:hAnsi="Times New Roman" w:cs="Times New Roman" w:hint="eastAsia"/>
-          <w:b/>
-          <w:bCs/>
-        </w:rPr>
-        <w:t>cpp</w:t>
-      </w:r>
-      <w:proofErr w:type="spellEnd"/>
+        <w:t>.cpp</w:t>
+      </w:r>
       <w:r>
         <w:rPr>
           <w:rFonts w:ascii="Times New Roman" w:eastAsia="宋体" w:hAnsi="Times New Roman" w:cs="Times New Roman" w:hint="eastAsia"/>
@@ -7924,14 +7134,12 @@
                 <w:rFonts w:ascii="Times New Roman" w:eastAsia="宋体" w:hAnsi="Times New Roman" w:cs="Times New Roman"/>
               </w:rPr>
             </w:pPr>
-            <w:proofErr w:type="spellStart"/>
             <w:r>
               <w:rPr>
                 <w:rFonts w:ascii="Times New Roman" w:eastAsia="宋体" w:hAnsi="Times New Roman" w:cs="Times New Roman" w:hint="eastAsia"/>
               </w:rPr>
               <w:t>ctsettings</w:t>
             </w:r>
-            <w:proofErr w:type="spellEnd"/>
           </w:p>
         </w:tc>
         <w:tc>
@@ -8042,14 +7250,12 @@
                 <w:rFonts w:ascii="Times New Roman" w:eastAsia="宋体" w:hAnsi="Times New Roman" w:cs="Times New Roman"/>
               </w:rPr>
             </w:pPr>
-            <w:proofErr w:type="spellStart"/>
             <w:r>
               <w:rPr>
                 <w:rFonts w:ascii="Times New Roman" w:eastAsia="宋体" w:hAnsi="Times New Roman" w:cs="Times New Roman" w:hint="eastAsia"/>
               </w:rPr>
               <w:t>submissioninfo</w:t>
             </w:r>
-            <w:proofErr w:type="spellEnd"/>
           </w:p>
         </w:tc>
         <w:tc>
@@ -8063,7 +7269,7 @@
               <w:spacing w:line="276" w:lineRule="auto"/>
               <w:jc w:val="center"/>
               <w:rPr>
-                <w:rFonts w:ascii="Times New Roman" w:eastAsia="宋体" w:hAnsi="Times New Roman" w:cs="Times New Roman" w:hint="eastAsia"/>
+                <w:rFonts w:ascii="Times New Roman" w:eastAsia="宋体" w:hAnsi="Times New Roman" w:cs="Times New Roman"/>
               </w:rPr>
             </w:pPr>
             <w:r>
@@ -8144,14 +7350,12 @@
                 <w:rFonts w:ascii="Times New Roman" w:eastAsia="宋体" w:hAnsi="Times New Roman" w:cs="Times New Roman"/>
               </w:rPr>
             </w:pPr>
-            <w:proofErr w:type="spellStart"/>
             <w:r>
               <w:rPr>
                 <w:rFonts w:ascii="Times New Roman" w:eastAsia="宋体" w:hAnsi="Times New Roman" w:cs="Times New Roman" w:hint="eastAsia"/>
               </w:rPr>
               <w:t>procexeclib</w:t>
             </w:r>
-            <w:proofErr w:type="spellEnd"/>
           </w:p>
         </w:tc>
         <w:tc>
@@ -8269,7 +7473,7 @@
               <w:spacing w:line="276" w:lineRule="auto"/>
               <w:jc w:val="center"/>
               <w:rPr>
-                <w:rFonts w:ascii="Times New Roman" w:eastAsia="宋体" w:hAnsi="Times New Roman" w:cs="Times New Roman" w:hint="eastAsia"/>
+                <w:rFonts w:ascii="Times New Roman" w:eastAsia="宋体" w:hAnsi="Times New Roman" w:cs="Times New Roman"/>
               </w:rPr>
             </w:pPr>
             <w:r>
@@ -8350,14 +7554,12 @@
                 <w:rFonts w:ascii="Times New Roman" w:eastAsia="宋体" w:hAnsi="Times New Roman" w:cs="Times New Roman"/>
               </w:rPr>
             </w:pPr>
-            <w:proofErr w:type="spellStart"/>
             <w:r>
               <w:rPr>
                 <w:rFonts w:ascii="Times New Roman" w:eastAsia="宋体" w:hAnsi="Times New Roman" w:cs="Times New Roman" w:hint="eastAsia"/>
               </w:rPr>
               <w:t>val_utils</w:t>
             </w:r>
-            <w:proofErr w:type="spellEnd"/>
           </w:p>
         </w:tc>
         <w:tc>
@@ -8456,14 +7658,12 @@
                 <w:rFonts w:ascii="Times New Roman" w:eastAsia="宋体" w:hAnsi="Times New Roman" w:cs="Times New Roman"/>
               </w:rPr>
             </w:pPr>
-            <w:proofErr w:type="spellStart"/>
             <w:r>
               <w:rPr>
                 <w:rFonts w:ascii="Times New Roman" w:eastAsia="宋体" w:hAnsi="Times New Roman" w:cs="Times New Roman" w:hint="eastAsia"/>
               </w:rPr>
               <w:t>mainwindow</w:t>
             </w:r>
-            <w:proofErr w:type="spellEnd"/>
           </w:p>
         </w:tc>
         <w:tc>
@@ -8477,7 +7677,7 @@
               <w:spacing w:line="276" w:lineRule="auto"/>
               <w:jc w:val="center"/>
               <w:rPr>
-                <w:rFonts w:ascii="Times New Roman" w:eastAsia="宋体" w:hAnsi="Times New Roman" w:cs="Times New Roman" w:hint="eastAsia"/>
+                <w:rFonts w:ascii="Times New Roman" w:eastAsia="宋体" w:hAnsi="Times New Roman" w:cs="Times New Roman"/>
               </w:rPr>
             </w:pPr>
             <w:r>
@@ -8564,14 +7764,12 @@
                 <w:rFonts w:ascii="Times New Roman" w:eastAsia="宋体" w:hAnsi="Times New Roman" w:cs="Times New Roman"/>
               </w:rPr>
             </w:pPr>
-            <w:proofErr w:type="spellStart"/>
             <w:r>
               <w:rPr>
                 <w:rFonts w:ascii="Times New Roman" w:eastAsia="宋体" w:hAnsi="Times New Roman" w:cs="Times New Roman" w:hint="eastAsia"/>
               </w:rPr>
               <w:t>judge_utils</w:t>
             </w:r>
-            <w:proofErr w:type="spellEnd"/>
           </w:p>
         </w:tc>
         <w:tc>
@@ -8670,14 +7868,12 @@
                 <w:rFonts w:ascii="Times New Roman" w:eastAsia="宋体" w:hAnsi="Times New Roman" w:cs="Times New Roman"/>
               </w:rPr>
             </w:pPr>
-            <w:proofErr w:type="spellStart"/>
             <w:r>
               <w:rPr>
                 <w:rFonts w:ascii="Times New Roman" w:eastAsia="宋体" w:hAnsi="Times New Roman" w:cs="Times New Roman" w:hint="eastAsia"/>
               </w:rPr>
               <w:t>contesteditor</w:t>
             </w:r>
-            <w:proofErr w:type="spellEnd"/>
           </w:p>
         </w:tc>
         <w:tc>
@@ -8691,7 +7887,7 @@
               <w:spacing w:line="276" w:lineRule="auto"/>
               <w:jc w:val="center"/>
               <w:rPr>
-                <w:rFonts w:ascii="Times New Roman" w:eastAsia="宋体" w:hAnsi="Times New Roman" w:cs="Times New Roman" w:hint="eastAsia"/>
+                <w:rFonts w:ascii="Times New Roman" w:eastAsia="宋体" w:hAnsi="Times New Roman" w:cs="Times New Roman"/>
               </w:rPr>
             </w:pPr>
             <w:r>
@@ -8778,14 +7974,12 @@
                 <w:rFonts w:ascii="Times New Roman" w:eastAsia="宋体" w:hAnsi="Times New Roman" w:cs="Times New Roman"/>
               </w:rPr>
             </w:pPr>
-            <w:proofErr w:type="spellStart"/>
             <w:r>
               <w:rPr>
                 <w:rFonts w:ascii="Times New Roman" w:eastAsia="宋体" w:hAnsi="Times New Roman" w:cs="Times New Roman" w:hint="eastAsia"/>
               </w:rPr>
               <w:t>texthighlighter</w:t>
             </w:r>
-            <w:proofErr w:type="spellEnd"/>
           </w:p>
         </w:tc>
         <w:tc>
@@ -8799,7 +7993,7 @@
               <w:spacing w:line="276" w:lineRule="auto"/>
               <w:jc w:val="center"/>
               <w:rPr>
-                <w:rFonts w:ascii="Times New Roman" w:eastAsia="宋体" w:hAnsi="Times New Roman" w:cs="Times New Roman" w:hint="eastAsia"/>
+                <w:rFonts w:ascii="Times New Roman" w:eastAsia="宋体" w:hAnsi="Times New Roman" w:cs="Times New Roman"/>
               </w:rPr>
             </w:pPr>
             <w:r>
@@ -8882,14 +8076,12 @@
                 <w:rFonts w:ascii="Times New Roman" w:eastAsia="宋体" w:hAnsi="Times New Roman" w:cs="Times New Roman"/>
               </w:rPr>
             </w:pPr>
-            <w:proofErr w:type="spellStart"/>
             <w:r>
               <w:rPr>
                 <w:rFonts w:ascii="Times New Roman" w:eastAsia="宋体" w:hAnsi="Times New Roman" w:cs="Times New Roman" w:hint="eastAsia"/>
               </w:rPr>
               <w:t>judgepanel</w:t>
             </w:r>
-            <w:proofErr w:type="spellEnd"/>
           </w:p>
         </w:tc>
         <w:tc>
@@ -8903,7 +8095,7 @@
               <w:spacing w:line="276" w:lineRule="auto"/>
               <w:jc w:val="center"/>
               <w:rPr>
-                <w:rFonts w:ascii="Times New Roman" w:eastAsia="宋体" w:hAnsi="Times New Roman" w:cs="Times New Roman" w:hint="eastAsia"/>
+                <w:rFonts w:ascii="Times New Roman" w:eastAsia="宋体" w:hAnsi="Times New Roman" w:cs="Times New Roman"/>
               </w:rPr>
             </w:pPr>
             <w:r>
@@ -8981,17 +8173,15 @@
               <w:spacing w:line="276" w:lineRule="auto"/>
               <w:jc w:val="center"/>
               <w:rPr>
-                <w:rFonts w:ascii="Times New Roman" w:eastAsia="宋体" w:hAnsi="Times New Roman" w:cs="Times New Roman" w:hint="eastAsia"/>
-              </w:rPr>
-            </w:pPr>
-            <w:proofErr w:type="spellStart"/>
+                <w:rFonts w:ascii="Times New Roman" w:eastAsia="宋体" w:hAnsi="Times New Roman" w:cs="Times New Roman"/>
+              </w:rPr>
+            </w:pPr>
             <w:r>
               <w:rPr>
                 <w:rFonts w:ascii="Times New Roman" w:eastAsia="宋体" w:hAnsi="Times New Roman" w:cs="Times New Roman" w:hint="eastAsia"/>
               </w:rPr>
               <w:t>qcodeedit</w:t>
             </w:r>
-            <w:proofErr w:type="spellEnd"/>
           </w:p>
         </w:tc>
         <w:tc>
@@ -9005,7 +8195,7 @@
               <w:spacing w:line="276" w:lineRule="auto"/>
               <w:jc w:val="center"/>
               <w:rPr>
-                <w:rFonts w:ascii="Times New Roman" w:eastAsia="宋体" w:hAnsi="Times New Roman" w:cs="Times New Roman" w:hint="eastAsia"/>
+                <w:rFonts w:ascii="Times New Roman" w:eastAsia="宋体" w:hAnsi="Times New Roman" w:cs="Times New Roman"/>
               </w:rPr>
             </w:pPr>
             <w:r>
@@ -9094,14 +8284,12 @@
                 <w:rFonts w:ascii="Times New Roman" w:eastAsia="宋体" w:hAnsi="Times New Roman" w:cs="Times New Roman"/>
               </w:rPr>
             </w:pPr>
-            <w:proofErr w:type="spellStart"/>
             <w:r>
               <w:rPr>
                 <w:rFonts w:ascii="Times New Roman" w:eastAsia="宋体" w:hAnsi="Times New Roman" w:cs="Times New Roman" w:hint="eastAsia"/>
               </w:rPr>
               <w:t>problemeditor</w:t>
             </w:r>
-            <w:proofErr w:type="spellEnd"/>
           </w:p>
         </w:tc>
         <w:tc>
@@ -9115,7 +8303,7 @@
               <w:spacing w:line="276" w:lineRule="auto"/>
               <w:jc w:val="center"/>
               <w:rPr>
-                <w:rFonts w:ascii="Times New Roman" w:eastAsia="宋体" w:hAnsi="Times New Roman" w:cs="Times New Roman" w:hint="eastAsia"/>
+                <w:rFonts w:ascii="Times New Roman" w:eastAsia="宋体" w:hAnsi="Times New Roman" w:cs="Times New Roman"/>
               </w:rPr>
             </w:pPr>
             <w:r>
@@ -9202,14 +8390,12 @@
                 <w:rFonts w:ascii="Times New Roman" w:eastAsia="宋体" w:hAnsi="Times New Roman" w:cs="Times New Roman"/>
               </w:rPr>
             </w:pPr>
-            <w:proofErr w:type="spellStart"/>
             <w:r>
               <w:rPr>
                 <w:rFonts w:ascii="Times New Roman" w:eastAsia="宋体" w:hAnsi="Times New Roman" w:cs="Times New Roman" w:hint="eastAsia"/>
               </w:rPr>
               <w:t>dataconfigwidget</w:t>
             </w:r>
-            <w:proofErr w:type="spellEnd"/>
           </w:p>
         </w:tc>
         <w:tc>
@@ -9223,7 +8409,7 @@
               <w:spacing w:line="276" w:lineRule="auto"/>
               <w:jc w:val="center"/>
               <w:rPr>
-                <w:rFonts w:ascii="Times New Roman" w:eastAsia="宋体" w:hAnsi="Times New Roman" w:cs="Times New Roman" w:hint="eastAsia"/>
+                <w:rFonts w:ascii="Times New Roman" w:eastAsia="宋体" w:hAnsi="Times New Roman" w:cs="Times New Roman"/>
               </w:rPr>
             </w:pPr>
             <w:r>
@@ -9308,14 +8494,12 @@
                 <w:rFonts w:ascii="Times New Roman" w:eastAsia="宋体" w:hAnsi="Times New Roman" w:cs="Times New Roman"/>
               </w:rPr>
             </w:pPr>
-            <w:proofErr w:type="spellStart"/>
             <w:r>
               <w:rPr>
                 <w:rFonts w:ascii="Times New Roman" w:eastAsia="宋体" w:hAnsi="Times New Roman" w:cs="Times New Roman" w:hint="eastAsia"/>
               </w:rPr>
               <w:t>testdataprocessor</w:t>
             </w:r>
-            <w:proofErr w:type="spellEnd"/>
           </w:p>
         </w:tc>
         <w:tc>
@@ -9329,7 +8513,7 @@
               <w:spacing w:line="276" w:lineRule="auto"/>
               <w:jc w:val="center"/>
               <w:rPr>
-                <w:rFonts w:ascii="Times New Roman" w:eastAsia="宋体" w:hAnsi="Times New Roman" w:cs="Times New Roman" w:hint="eastAsia"/>
+                <w:rFonts w:ascii="Times New Roman" w:eastAsia="宋体" w:hAnsi="Times New Roman" w:cs="Times New Roman"/>
               </w:rPr>
             </w:pPr>
             <w:r>
@@ -9410,14 +8594,12 @@
                 <w:rFonts w:ascii="Times New Roman" w:eastAsia="宋体" w:hAnsi="Times New Roman" w:cs="Times New Roman"/>
               </w:rPr>
             </w:pPr>
-            <w:proofErr w:type="spellStart"/>
             <w:r>
               <w:rPr>
                 <w:rFonts w:ascii="Times New Roman" w:eastAsia="宋体" w:hAnsi="Times New Roman" w:cs="Times New Roman" w:hint="eastAsia"/>
               </w:rPr>
               <w:t>procexecinfowidget</w:t>
             </w:r>
-            <w:proofErr w:type="spellEnd"/>
           </w:p>
         </w:tc>
         <w:tc>
@@ -9431,7 +8613,7 @@
               <w:spacing w:line="276" w:lineRule="auto"/>
               <w:jc w:val="center"/>
               <w:rPr>
-                <w:rFonts w:ascii="Times New Roman" w:eastAsia="宋体" w:hAnsi="Times New Roman" w:cs="Times New Roman" w:hint="eastAsia"/>
+                <w:rFonts w:ascii="Times New Roman" w:eastAsia="宋体" w:hAnsi="Times New Roman" w:cs="Times New Roman"/>
               </w:rPr>
             </w:pPr>
             <w:r>
@@ -9516,14 +8698,12 @@
                 <w:rFonts w:ascii="Times New Roman" w:eastAsia="宋体" w:hAnsi="Times New Roman" w:cs="Times New Roman"/>
               </w:rPr>
             </w:pPr>
-            <w:proofErr w:type="spellStart"/>
             <w:r>
               <w:rPr>
                 <w:rFonts w:ascii="Times New Roman" w:eastAsia="宋体" w:hAnsi="Times New Roman" w:cs="Times New Roman" w:hint="eastAsia"/>
               </w:rPr>
               <w:t>judgesetting</w:t>
             </w:r>
-            <w:proofErr w:type="spellEnd"/>
           </w:p>
         </w:tc>
         <w:tc>
@@ -9537,7 +8717,7 @@
               <w:spacing w:line="276" w:lineRule="auto"/>
               <w:jc w:val="center"/>
               <w:rPr>
-                <w:rFonts w:ascii="Times New Roman" w:eastAsia="宋体" w:hAnsi="Times New Roman" w:cs="Times New Roman" w:hint="eastAsia"/>
+                <w:rFonts w:ascii="Times New Roman" w:eastAsia="宋体" w:hAnsi="Times New Roman" w:cs="Times New Roman"/>
               </w:rPr>
             </w:pPr>
             <w:r>
@@ -9618,14 +8798,12 @@
                 <w:rFonts w:ascii="Times New Roman" w:eastAsia="宋体" w:hAnsi="Times New Roman" w:cs="Times New Roman"/>
               </w:rPr>
             </w:pPr>
-            <w:proofErr w:type="spellStart"/>
             <w:r>
               <w:rPr>
                 <w:rFonts w:ascii="Times New Roman" w:eastAsia="宋体" w:hAnsi="Times New Roman" w:cs="Times New Roman" w:hint="eastAsia"/>
               </w:rPr>
               <w:t>judgingwidget</w:t>
             </w:r>
-            <w:proofErr w:type="spellEnd"/>
           </w:p>
         </w:tc>
         <w:tc>
@@ -9639,7 +8817,7 @@
               <w:spacing w:line="276" w:lineRule="auto"/>
               <w:jc w:val="center"/>
               <w:rPr>
-                <w:rFonts w:ascii="Times New Roman" w:eastAsia="宋体" w:hAnsi="Times New Roman" w:cs="Times New Roman" w:hint="eastAsia"/>
+                <w:rFonts w:ascii="Times New Roman" w:eastAsia="宋体" w:hAnsi="Times New Roman" w:cs="Times New Roman"/>
               </w:rPr>
             </w:pPr>
             <w:r>
@@ -9724,14 +8902,12 @@
                 <w:rFonts w:ascii="Times New Roman" w:eastAsia="宋体" w:hAnsi="Times New Roman" w:cs="Times New Roman"/>
               </w:rPr>
             </w:pPr>
-            <w:proofErr w:type="spellStart"/>
             <w:r>
               <w:rPr>
                 <w:rFonts w:ascii="Times New Roman" w:eastAsia="宋体" w:hAnsi="Times New Roman" w:cs="Times New Roman" w:hint="eastAsia"/>
               </w:rPr>
               <w:t>studenteditor</w:t>
             </w:r>
-            <w:proofErr w:type="spellEnd"/>
           </w:p>
         </w:tc>
         <w:tc>
@@ -9745,7 +8921,7 @@
               <w:spacing w:line="276" w:lineRule="auto"/>
               <w:jc w:val="center"/>
               <w:rPr>
-                <w:rFonts w:ascii="Times New Roman" w:eastAsia="宋体" w:hAnsi="Times New Roman" w:cs="Times New Roman" w:hint="eastAsia"/>
+                <w:rFonts w:ascii="Times New Roman" w:eastAsia="宋体" w:hAnsi="Times New Roman" w:cs="Times New Roman"/>
               </w:rPr>
             </w:pPr>
             <w:r>
@@ -9826,7 +9002,7 @@
         <w:contextualSpacing/>
         <w:jc w:val="left"/>
         <w:rPr>
-          <w:rFonts w:ascii="Times New Roman" w:eastAsia="宋体" w:hAnsi="Times New Roman" w:cs="Times New Roman" w:hint="eastAsia"/>
+          <w:rFonts w:ascii="Times New Roman" w:eastAsia="宋体" w:hAnsi="Times New Roman" w:cs="Times New Roman"/>
           <w:b/>
           <w:bCs/>
         </w:rPr>
@@ -10391,17 +9567,15 @@
               <w:spacing w:line="276" w:lineRule="auto"/>
               <w:jc w:val="center"/>
               <w:rPr>
-                <w:rFonts w:ascii="Times New Roman" w:eastAsia="宋体" w:hAnsi="Times New Roman" w:cs="Times New Roman" w:hint="eastAsia"/>
-              </w:rPr>
-            </w:pPr>
-            <w:proofErr w:type="spellStart"/>
+                <w:rFonts w:ascii="Times New Roman" w:eastAsia="宋体" w:hAnsi="Times New Roman" w:cs="Times New Roman"/>
+              </w:rPr>
+            </w:pPr>
             <w:r>
               <w:rPr>
                 <w:rFonts w:ascii="Times New Roman" w:eastAsia="宋体" w:hAnsi="Times New Roman" w:cs="Times New Roman" w:hint="eastAsia"/>
               </w:rPr>
               <w:t>ProjectOJ_zh_CN.ts</w:t>
             </w:r>
-            <w:proofErr w:type="spellEnd"/>
           </w:p>
         </w:tc>
         <w:tc>
@@ -10415,7 +9589,7 @@
               <w:spacing w:line="276" w:lineRule="auto"/>
               <w:jc w:val="center"/>
               <w:rPr>
-                <w:rFonts w:ascii="Times New Roman" w:eastAsia="宋体" w:hAnsi="Times New Roman" w:cs="Times New Roman" w:hint="eastAsia"/>
+                <w:rFonts w:ascii="Times New Roman" w:eastAsia="宋体" w:hAnsi="Times New Roman" w:cs="Times New Roman"/>
               </w:rPr>
             </w:pPr>
             <w:r>
@@ -10453,7 +9627,7 @@
               <w:spacing w:line="276" w:lineRule="auto"/>
               <w:jc w:val="center"/>
               <w:rPr>
-                <w:rFonts w:ascii="Times New Roman" w:eastAsia="宋体" w:hAnsi="Times New Roman" w:cs="Times New Roman" w:hint="eastAsia"/>
+                <w:rFonts w:ascii="Times New Roman" w:eastAsia="宋体" w:hAnsi="Times New Roman" w:cs="Times New Roman"/>
               </w:rPr>
             </w:pPr>
           </w:p>
@@ -10777,14 +9951,12 @@
         </w:rPr>
         <w:t>实现了较现代的界面风格，并利用</w:t>
       </w:r>
-      <w:proofErr w:type="spellStart"/>
       <w:r>
         <w:rPr>
           <w:rFonts w:ascii="Times New Roman" w:eastAsia="宋体" w:hAnsi="Times New Roman" w:cs="Times New Roman" w:hint="eastAsia"/>
         </w:rPr>
         <w:t>QScintilla</w:t>
       </w:r>
-      <w:proofErr w:type="spellEnd"/>
       <w:r>
         <w:rPr>
           <w:rFonts w:ascii="Times New Roman" w:eastAsia="宋体" w:hAnsi="Times New Roman" w:cs="Times New Roman" w:hint="eastAsia"/>

</xml_diff>